<commit_message>
Updated Report with Summary
</commit_message>
<xml_diff>
--- a/report/Module5Report.docx
+++ b/report/Module5Report.docx
@@ -23,6 +23,71 @@
         </w:rPr>
         <w:t xml:space="preserve">Will a customer accept the coupon? </w:t>
       </w:r>
+    </w:p>
+    <w:p>
+      <w:pPr>
+        <w:jc w:val="both"/>
+        <w:rPr>
+          <w:rFonts w:ascii="Arial" w:hAnsi="Arial" w:cs="Arial"/>
+          <w:b/>
+          <w:bCs/>
+          <w:sz w:val="22"/>
+          <w:szCs w:val="22"/>
+        </w:rPr>
+      </w:pPr>
+    </w:p>
+    <w:p>
+      <w:pPr>
+        <w:jc w:val="both"/>
+        <w:rPr>
+          <w:rFonts w:ascii="Arial" w:hAnsi="Arial" w:cs="Arial"/>
+          <w:b/>
+          <w:bCs/>
+          <w:sz w:val="22"/>
+          <w:szCs w:val="22"/>
+        </w:rPr>
+      </w:pPr>
+      <w:r>
+        <w:rPr>
+          <w:rFonts w:ascii="Arial" w:hAnsi="Arial" w:cs="Arial"/>
+          <w:b/>
+          <w:bCs/>
+          <w:sz w:val="22"/>
+          <w:szCs w:val="22"/>
+        </w:rPr>
+        <w:t xml:space="preserve">Ref: </w:t>
+      </w:r>
+      <w:proofErr w:type="spellStart"/>
+      <w:r>
+        <w:rPr>
+          <w:rFonts w:ascii="Arial" w:hAnsi="Arial" w:cs="Arial"/>
+          <w:b/>
+          <w:bCs/>
+          <w:sz w:val="22"/>
+          <w:szCs w:val="22"/>
+        </w:rPr>
+        <w:t>Jupyter</w:t>
+      </w:r>
+      <w:proofErr w:type="spellEnd"/>
+      <w:r>
+        <w:rPr>
+          <w:rFonts w:ascii="Arial" w:hAnsi="Arial" w:cs="Arial"/>
+          <w:b/>
+          <w:bCs/>
+          <w:sz w:val="22"/>
+          <w:szCs w:val="22"/>
+        </w:rPr>
+        <w:t xml:space="preserve"> Notebook </w:t>
+      </w:r>
+      <w:proofErr w:type="spellStart"/>
+      <w:r>
+        <w:rPr>
+          <w:rFonts w:ascii="Monaco" w:hAnsi="Monaco" w:cs="Monaco"/>
+          <w:color w:val="000000"/>
+        </w:rPr>
+        <w:t>customer_coupon_analysis.ipynb</w:t>
+      </w:r>
+      <w:proofErr w:type="spellEnd"/>
     </w:p>
     <w:p>
       <w:pPr>
@@ -813,7 +878,6 @@
           <w:szCs w:val="22"/>
           <w:shd w:val="clear" w:color="auto" w:fill="FFFFFF"/>
         </w:rPr>
-        <w:lastRenderedPageBreak/>
         <w:t>Investigating the Bar Coupon</w:t>
       </w:r>
       <w:r>
@@ -2194,11 +2258,122 @@
         <w:wordWrap w:val="0"/>
         <w:jc w:val="both"/>
         <w:rPr>
-          <w:rFonts w:ascii="var(--jp-code-font-family)" w:eastAsia="Times New Roman" w:hAnsi="var(--jp-code-font-family)" w:cs="Courier New"/>
-          <w:sz w:val="20"/>
-          <w:szCs w:val="20"/>
-        </w:rPr>
-      </w:pPr>
+          <w:rFonts w:ascii="Arial" w:eastAsia="Times New Roman" w:hAnsi="Arial" w:cs="Arial"/>
+          <w:sz w:val="22"/>
+          <w:szCs w:val="22"/>
+        </w:rPr>
+      </w:pPr>
+      <w:r>
+        <w:rPr>
+          <w:rFonts w:ascii="Arial" w:eastAsia="Times New Roman" w:hAnsi="Arial" w:cs="Arial"/>
+          <w:sz w:val="22"/>
+          <w:szCs w:val="22"/>
+        </w:rPr>
+        <w:t xml:space="preserve">Using the bar coupon example as motivation, </w:t>
+      </w:r>
+      <w:r>
+        <w:rPr>
+          <w:rFonts w:ascii="Arial" w:eastAsia="Times New Roman" w:hAnsi="Arial" w:cs="Arial"/>
+          <w:sz w:val="22"/>
+          <w:szCs w:val="22"/>
+        </w:rPr>
+        <w:t>I also</w:t>
+      </w:r>
+      <w:r>
+        <w:rPr>
+          <w:rFonts w:ascii="Arial" w:eastAsia="Times New Roman" w:hAnsi="Arial" w:cs="Arial"/>
+          <w:sz w:val="22"/>
+          <w:szCs w:val="22"/>
+        </w:rPr>
+        <w:t xml:space="preserve"> explore</w:t>
+      </w:r>
+      <w:r>
+        <w:rPr>
+          <w:rFonts w:ascii="Arial" w:eastAsia="Times New Roman" w:hAnsi="Arial" w:cs="Arial"/>
+          <w:sz w:val="22"/>
+          <w:szCs w:val="22"/>
+        </w:rPr>
+        <w:t>d</w:t>
+      </w:r>
+      <w:r>
+        <w:rPr>
+          <w:rFonts w:ascii="Arial" w:eastAsia="Times New Roman" w:hAnsi="Arial" w:cs="Arial"/>
+          <w:sz w:val="22"/>
+          <w:szCs w:val="22"/>
+        </w:rPr>
+        <w:t xml:space="preserve"> one of the other coupon groups to determine the characteristics of passengers who accept the coupons.  </w:t>
+      </w:r>
+    </w:p>
+    <w:p>
+      <w:pPr>
+        <w:tabs>
+          <w:tab w:val="left" w:pos="916"/>
+          <w:tab w:val="left" w:pos="1832"/>
+          <w:tab w:val="left" w:pos="2748"/>
+          <w:tab w:val="left" w:pos="3664"/>
+          <w:tab w:val="left" w:pos="4580"/>
+          <w:tab w:val="left" w:pos="5496"/>
+          <w:tab w:val="left" w:pos="6412"/>
+          <w:tab w:val="left" w:pos="7328"/>
+          <w:tab w:val="left" w:pos="8244"/>
+          <w:tab w:val="left" w:pos="9160"/>
+          <w:tab w:val="left" w:pos="10076"/>
+          <w:tab w:val="left" w:pos="10992"/>
+          <w:tab w:val="left" w:pos="11908"/>
+          <w:tab w:val="left" w:pos="12824"/>
+          <w:tab w:val="left" w:pos="13740"/>
+          <w:tab w:val="left" w:pos="14656"/>
+        </w:tabs>
+        <w:wordWrap w:val="0"/>
+        <w:jc w:val="both"/>
+        <w:rPr>
+          <w:rFonts w:ascii="Arial" w:eastAsia="Times New Roman" w:hAnsi="Arial" w:cs="Arial"/>
+          <w:sz w:val="22"/>
+          <w:szCs w:val="22"/>
+        </w:rPr>
+      </w:pPr>
+    </w:p>
+    <w:p>
+      <w:pPr>
+        <w:pStyle w:val="ListParagraph"/>
+        <w:numPr>
+          <w:ilvl w:val="0"/>
+          <w:numId w:val="8"/>
+        </w:numPr>
+        <w:tabs>
+          <w:tab w:val="left" w:pos="916"/>
+          <w:tab w:val="left" w:pos="1832"/>
+          <w:tab w:val="left" w:pos="2748"/>
+          <w:tab w:val="left" w:pos="3664"/>
+          <w:tab w:val="left" w:pos="4580"/>
+          <w:tab w:val="left" w:pos="5496"/>
+          <w:tab w:val="left" w:pos="6412"/>
+          <w:tab w:val="left" w:pos="7328"/>
+          <w:tab w:val="left" w:pos="8244"/>
+          <w:tab w:val="left" w:pos="9160"/>
+          <w:tab w:val="left" w:pos="10076"/>
+          <w:tab w:val="left" w:pos="10992"/>
+          <w:tab w:val="left" w:pos="11908"/>
+          <w:tab w:val="left" w:pos="12824"/>
+          <w:tab w:val="left" w:pos="13740"/>
+          <w:tab w:val="left" w:pos="14656"/>
+        </w:tabs>
+        <w:wordWrap w:val="0"/>
+        <w:jc w:val="both"/>
+        <w:rPr>
+          <w:rFonts w:ascii="Arial" w:eastAsia="Times New Roman" w:hAnsi="Arial" w:cs="Arial"/>
+          <w:sz w:val="22"/>
+          <w:szCs w:val="22"/>
+        </w:rPr>
+      </w:pPr>
+      <w:r>
+        <w:rPr>
+          <w:rFonts w:ascii="Arial" w:eastAsia="Times New Roman" w:hAnsi="Arial" w:cs="Arial"/>
+          <w:sz w:val="22"/>
+          <w:szCs w:val="22"/>
+        </w:rPr>
+        <w:t>First, observed whether the type of passengers influenced how customers accepted coupons. Created a scatter plot to show accepted passenger groups for different coupon types accepted.</w:t>
+      </w:r>
     </w:p>
     <w:p>
       <w:pPr>
@@ -2213,6 +2388,74 @@
     </w:p>
     <w:p>
       <w:pPr>
+        <w:autoSpaceDE w:val="0"/>
+        <w:autoSpaceDN w:val="0"/>
+        <w:adjustRightInd w:val="0"/>
+        <w:rPr>
+          <w:rFonts w:ascii="Helvetica Neue" w:hAnsi="Helvetica Neue" w:cs="Helvetica Neue"/>
+          <w:sz w:val="26"/>
+          <w:szCs w:val="26"/>
+        </w:rPr>
+      </w:pPr>
+      <w:r>
+        <w:rPr>
+          <w:rFonts w:ascii="Helvetica Neue" w:hAnsi="Helvetica Neue" w:cs="Helvetica Neue"/>
+          <w:noProof/>
+          <w:sz w:val="26"/>
+          <w:szCs w:val="26"/>
+        </w:rPr>
+        <w:drawing>
+          <wp:inline distT="0" distB="0" distL="0" distR="0" wp14:anchorId="348A2E7A" wp14:editId="7AF2B048">
+            <wp:extent cx="5943600" cy="1913890"/>
+            <wp:effectExtent l="0" t="0" r="0" b="3810"/>
+            <wp:docPr id="1916374347" name="Picture 3" descr="A graph with dots and lines&#10;&#10;Description automatically generated"/>
+            <wp:cNvGraphicFramePr>
+              <a:graphicFrameLocks xmlns:a="http://schemas.openxmlformats.org/drawingml/2006/main" noChangeAspect="1"/>
+            </wp:cNvGraphicFramePr>
+            <a:graphic xmlns:a="http://schemas.openxmlformats.org/drawingml/2006/main">
+              <a:graphicData uri="http://schemas.openxmlformats.org/drawingml/2006/picture">
+                <pic:pic xmlns:pic="http://schemas.openxmlformats.org/drawingml/2006/picture">
+                  <pic:nvPicPr>
+                    <pic:cNvPr id="1916374347" name="Picture 3" descr="A graph with dots and lines&#10;&#10;Description automatically generated"/>
+                    <pic:cNvPicPr>
+                      <a:picLocks noChangeAspect="1" noChangeArrowheads="1"/>
+                    </pic:cNvPicPr>
+                  </pic:nvPicPr>
+                  <pic:blipFill>
+                    <a:blip r:embed="rId7">
+                      <a:extLst>
+                        <a:ext uri="{28A0092B-C50C-407E-A947-70E740481C1C}">
+                          <a14:useLocalDpi xmlns:a14="http://schemas.microsoft.com/office/drawing/2010/main" val="0"/>
+                        </a:ext>
+                      </a:extLst>
+                    </a:blip>
+                    <a:srcRect/>
+                    <a:stretch>
+                      <a:fillRect/>
+                    </a:stretch>
+                  </pic:blipFill>
+                  <pic:spPr bwMode="auto">
+                    <a:xfrm>
+                      <a:off x="0" y="0"/>
+                      <a:ext cx="5943600" cy="1913890"/>
+                    </a:xfrm>
+                    <a:prstGeom prst="rect">
+                      <a:avLst/>
+                    </a:prstGeom>
+                    <a:noFill/>
+                    <a:ln>
+                      <a:noFill/>
+                    </a:ln>
+                  </pic:spPr>
+                </pic:pic>
+              </a:graphicData>
+            </a:graphic>
+          </wp:inline>
+        </w:drawing>
+      </w:r>
+    </w:p>
+    <w:p>
+      <w:pPr>
         <w:jc w:val="both"/>
         <w:rPr>
           <w:rStyle w:val="Strong"/>
@@ -2230,25 +2473,1683 @@
         <w:jc w:val="both"/>
         <w:rPr>
           <w:rFonts w:ascii="Arial" w:hAnsi="Arial" w:cs="Arial"/>
+          <w:sz w:val="22"/>
+          <w:szCs w:val="22"/>
+        </w:rPr>
+      </w:pPr>
+      <w:r>
+        <w:rPr>
+          <w:rFonts w:ascii="Arial" w:hAnsi="Arial" w:cs="Arial"/>
+          <w:sz w:val="22"/>
+          <w:szCs w:val="22"/>
+        </w:rPr>
+        <w:t>From the above plot, inferred the below:</w:t>
+      </w:r>
+    </w:p>
+    <w:p>
+      <w:pPr>
+        <w:pStyle w:val="ListParagraph"/>
+        <w:numPr>
+          <w:ilvl w:val="0"/>
+          <w:numId w:val="9"/>
+        </w:numPr>
+        <w:jc w:val="both"/>
+        <w:rPr>
+          <w:rFonts w:ascii="Arial" w:hAnsi="Arial" w:cs="Arial"/>
+          <w:sz w:val="22"/>
+          <w:szCs w:val="22"/>
+        </w:rPr>
+      </w:pPr>
+      <w:r>
+        <w:rPr>
+          <w:rFonts w:ascii="Arial" w:hAnsi="Arial" w:cs="Arial"/>
+          <w:sz w:val="22"/>
+          <w:szCs w:val="22"/>
+        </w:rPr>
+        <w:t>Those with Alone passengers are more likely to accept coupons for coffee house(s) followed by coupons for cheap restaurants</w:t>
+      </w:r>
+      <w:r>
+        <w:rPr>
+          <w:rFonts w:ascii="Arial" w:hAnsi="Arial" w:cs="Arial"/>
+          <w:sz w:val="22"/>
+          <w:szCs w:val="22"/>
+        </w:rPr>
+        <w:t xml:space="preserve">. </w:t>
+      </w:r>
+      <w:proofErr w:type="gramStart"/>
+      <w:r>
+        <w:rPr>
+          <w:rFonts w:ascii="Arial" w:hAnsi="Arial" w:cs="Arial"/>
+          <w:sz w:val="22"/>
+          <w:szCs w:val="22"/>
+        </w:rPr>
+        <w:t>I.e..</w:t>
+      </w:r>
+      <w:proofErr w:type="gramEnd"/>
+      <w:r>
+        <w:rPr>
+          <w:rFonts w:ascii="Arial" w:hAnsi="Arial" w:cs="Arial"/>
+          <w:sz w:val="22"/>
+          <w:szCs w:val="22"/>
+        </w:rPr>
+        <w:t xml:space="preserve"> Restaurants &lt; $20.00</w:t>
+      </w:r>
+    </w:p>
+    <w:p>
+      <w:pPr>
+        <w:pStyle w:val="ListParagraph"/>
+        <w:numPr>
+          <w:ilvl w:val="0"/>
+          <w:numId w:val="9"/>
+        </w:numPr>
+        <w:jc w:val="both"/>
+        <w:rPr>
+          <w:rFonts w:ascii="Arial" w:hAnsi="Arial" w:cs="Arial"/>
+          <w:sz w:val="22"/>
+          <w:szCs w:val="22"/>
+        </w:rPr>
+      </w:pPr>
+      <w:r>
+        <w:rPr>
+          <w:rFonts w:ascii="Arial" w:hAnsi="Arial" w:cs="Arial"/>
+          <w:sz w:val="22"/>
+          <w:szCs w:val="22"/>
+        </w:rPr>
+        <w:t xml:space="preserve">Those with Friend(s) passengers are more likely to accept coupons for Carry Out and Take away, followed by coupons for cheap </w:t>
+      </w:r>
+      <w:r>
+        <w:rPr>
+          <w:rFonts w:ascii="Arial" w:hAnsi="Arial" w:cs="Arial"/>
+          <w:sz w:val="22"/>
+          <w:szCs w:val="22"/>
+        </w:rPr>
+        <w:t>restaurants.</w:t>
+      </w:r>
+    </w:p>
+    <w:p>
+      <w:pPr>
+        <w:jc w:val="both"/>
+        <w:rPr>
+          <w:rFonts w:ascii="Arial" w:hAnsi="Arial" w:cs="Arial"/>
+          <w:sz w:val="22"/>
+          <w:szCs w:val="22"/>
+        </w:rPr>
+      </w:pPr>
+    </w:p>
+    <w:p>
+      <w:pPr>
+        <w:jc w:val="both"/>
+        <w:rPr>
+          <w:rFonts w:ascii="Arial" w:hAnsi="Arial" w:cs="Arial"/>
+          <w:sz w:val="22"/>
+          <w:szCs w:val="22"/>
+        </w:rPr>
+      </w:pPr>
+    </w:p>
+    <w:p>
+      <w:pPr>
+        <w:pStyle w:val="ListParagraph"/>
+        <w:numPr>
+          <w:ilvl w:val="0"/>
+          <w:numId w:val="8"/>
+        </w:numPr>
+        <w:jc w:val="both"/>
+        <w:rPr>
+          <w:rFonts w:ascii="Arial" w:hAnsi="Arial" w:cs="Arial"/>
+          <w:sz w:val="22"/>
+          <w:szCs w:val="22"/>
+        </w:rPr>
+      </w:pPr>
+      <w:r>
+        <w:rPr>
+          <w:rFonts w:ascii="Arial" w:hAnsi="Arial" w:cs="Arial"/>
+          <w:sz w:val="22"/>
+          <w:szCs w:val="22"/>
+        </w:rPr>
+        <w:t xml:space="preserve">Next, looked across all coupon types that have been accepted to see which coupon type is accepted the most. Created a bar plot to compare all coupon types with their counts WITH all accepted coupon types with their counts. </w:t>
+      </w:r>
+    </w:p>
+    <w:p>
+      <w:pPr>
+        <w:jc w:val="both"/>
+        <w:rPr>
+          <w:rFonts w:ascii="Arial" w:hAnsi="Arial" w:cs="Arial"/>
+          <w:sz w:val="22"/>
+          <w:szCs w:val="22"/>
+        </w:rPr>
+      </w:pPr>
+    </w:p>
+    <w:p>
+      <w:pPr>
+        <w:autoSpaceDE w:val="0"/>
+        <w:autoSpaceDN w:val="0"/>
+        <w:adjustRightInd w:val="0"/>
+        <w:rPr>
+          <w:rFonts w:ascii="Helvetica Neue" w:hAnsi="Helvetica Neue" w:cs="Helvetica Neue"/>
+          <w:sz w:val="26"/>
+          <w:szCs w:val="26"/>
+        </w:rPr>
+      </w:pPr>
+      <w:r>
+        <w:rPr>
+          <w:rFonts w:ascii="Helvetica Neue" w:hAnsi="Helvetica Neue" w:cs="Helvetica Neue"/>
+          <w:noProof/>
+          <w:sz w:val="26"/>
+          <w:szCs w:val="26"/>
+        </w:rPr>
+        <w:drawing>
+          <wp:inline distT="0" distB="0" distL="0" distR="0" wp14:anchorId="7DD5AA57" wp14:editId="619EB509">
+            <wp:extent cx="5316279" cy="1913872"/>
+            <wp:effectExtent l="0" t="0" r="0" b="4445"/>
+            <wp:docPr id="2140315752" name="Picture 4" descr="A graph with a number of colored squares&#10;&#10;Description automatically generated with medium confidence"/>
+            <wp:cNvGraphicFramePr>
+              <a:graphicFrameLocks xmlns:a="http://schemas.openxmlformats.org/drawingml/2006/main" noChangeAspect="1"/>
+            </wp:cNvGraphicFramePr>
+            <a:graphic xmlns:a="http://schemas.openxmlformats.org/drawingml/2006/main">
+              <a:graphicData uri="http://schemas.openxmlformats.org/drawingml/2006/picture">
+                <pic:pic xmlns:pic="http://schemas.openxmlformats.org/drawingml/2006/picture">
+                  <pic:nvPicPr>
+                    <pic:cNvPr id="2140315752" name="Picture 4" descr="A graph with a number of colored squares&#10;&#10;Description automatically generated with medium confidence"/>
+                    <pic:cNvPicPr>
+                      <a:picLocks noChangeAspect="1" noChangeArrowheads="1"/>
+                    </pic:cNvPicPr>
+                  </pic:nvPicPr>
+                  <pic:blipFill>
+                    <a:blip r:embed="rId8">
+                      <a:extLst>
+                        <a:ext uri="{28A0092B-C50C-407E-A947-70E740481C1C}">
+                          <a14:useLocalDpi xmlns:a14="http://schemas.microsoft.com/office/drawing/2010/main" val="0"/>
+                        </a:ext>
+                      </a:extLst>
+                    </a:blip>
+                    <a:srcRect/>
+                    <a:stretch>
+                      <a:fillRect/>
+                    </a:stretch>
+                  </pic:blipFill>
+                  <pic:spPr bwMode="auto">
+                    <a:xfrm>
+                      <a:off x="0" y="0"/>
+                      <a:ext cx="5359859" cy="1929561"/>
+                    </a:xfrm>
+                    <a:prstGeom prst="rect">
+                      <a:avLst/>
+                    </a:prstGeom>
+                    <a:noFill/>
+                    <a:ln>
+                      <a:noFill/>
+                    </a:ln>
+                  </pic:spPr>
+                </pic:pic>
+              </a:graphicData>
+            </a:graphic>
+          </wp:inline>
+        </w:drawing>
+      </w:r>
+    </w:p>
+    <w:p>
+      <w:pPr>
+        <w:jc w:val="both"/>
+        <w:rPr>
+          <w:rFonts w:ascii="Arial" w:hAnsi="Arial" w:cs="Arial"/>
+          <w:sz w:val="22"/>
+          <w:szCs w:val="22"/>
+        </w:rPr>
+      </w:pPr>
+    </w:p>
+    <w:p>
+      <w:pPr>
+        <w:autoSpaceDE w:val="0"/>
+        <w:autoSpaceDN w:val="0"/>
+        <w:adjustRightInd w:val="0"/>
+        <w:rPr>
+          <w:rFonts w:ascii="Helvetica Neue" w:hAnsi="Helvetica Neue" w:cs="Helvetica Neue"/>
+          <w:sz w:val="26"/>
+          <w:szCs w:val="26"/>
+        </w:rPr>
+      </w:pPr>
+      <w:r>
+        <w:rPr>
+          <w:rFonts w:ascii="Helvetica Neue" w:hAnsi="Helvetica Neue" w:cs="Helvetica Neue"/>
+          <w:noProof/>
+          <w:sz w:val="26"/>
+          <w:szCs w:val="26"/>
+        </w:rPr>
+        <w:drawing>
+          <wp:inline distT="0" distB="0" distL="0" distR="0" wp14:anchorId="1A52730C" wp14:editId="7AB2CF2D">
+            <wp:extent cx="5943600" cy="1913890"/>
+            <wp:effectExtent l="0" t="0" r="0" b="3810"/>
+            <wp:docPr id="1991556825" name="Picture 5" descr="A graph of a bar chart&#10;&#10;Description automatically generated with medium confidence"/>
+            <wp:cNvGraphicFramePr>
+              <a:graphicFrameLocks xmlns:a="http://schemas.openxmlformats.org/drawingml/2006/main" noChangeAspect="1"/>
+            </wp:cNvGraphicFramePr>
+            <a:graphic xmlns:a="http://schemas.openxmlformats.org/drawingml/2006/main">
+              <a:graphicData uri="http://schemas.openxmlformats.org/drawingml/2006/picture">
+                <pic:pic xmlns:pic="http://schemas.openxmlformats.org/drawingml/2006/picture">
+                  <pic:nvPicPr>
+                    <pic:cNvPr id="1991556825" name="Picture 5" descr="A graph of a bar chart&#10;&#10;Description automatically generated with medium confidence"/>
+                    <pic:cNvPicPr>
+                      <a:picLocks noChangeAspect="1" noChangeArrowheads="1"/>
+                    </pic:cNvPicPr>
+                  </pic:nvPicPr>
+                  <pic:blipFill>
+                    <a:blip r:embed="rId9">
+                      <a:extLst>
+                        <a:ext uri="{28A0092B-C50C-407E-A947-70E740481C1C}">
+                          <a14:useLocalDpi xmlns:a14="http://schemas.microsoft.com/office/drawing/2010/main" val="0"/>
+                        </a:ext>
+                      </a:extLst>
+                    </a:blip>
+                    <a:srcRect/>
+                    <a:stretch>
+                      <a:fillRect/>
+                    </a:stretch>
+                  </pic:blipFill>
+                  <pic:spPr bwMode="auto">
+                    <a:xfrm>
+                      <a:off x="0" y="0"/>
+                      <a:ext cx="5943600" cy="1913890"/>
+                    </a:xfrm>
+                    <a:prstGeom prst="rect">
+                      <a:avLst/>
+                    </a:prstGeom>
+                    <a:noFill/>
+                    <a:ln>
+                      <a:noFill/>
+                    </a:ln>
+                  </pic:spPr>
+                </pic:pic>
+              </a:graphicData>
+            </a:graphic>
+          </wp:inline>
+        </w:drawing>
+      </w:r>
+    </w:p>
+    <w:p>
+      <w:pPr>
+        <w:jc w:val="both"/>
+        <w:rPr>
+          <w:rFonts w:ascii="Arial" w:hAnsi="Arial" w:cs="Arial"/>
+          <w:sz w:val="22"/>
+          <w:szCs w:val="22"/>
+        </w:rPr>
+      </w:pPr>
+      <w:r>
+        <w:rPr>
+          <w:rFonts w:ascii="Arial" w:hAnsi="Arial" w:cs="Arial"/>
+          <w:sz w:val="22"/>
+          <w:szCs w:val="22"/>
+        </w:rPr>
+        <w:t>From the above plot, inferred the below:</w:t>
+      </w:r>
+    </w:p>
+    <w:p>
+      <w:pPr>
+        <w:pStyle w:val="ListParagraph"/>
+        <w:numPr>
+          <w:ilvl w:val="0"/>
+          <w:numId w:val="9"/>
+        </w:numPr>
+        <w:jc w:val="both"/>
+        <w:rPr>
+          <w:rFonts w:ascii="Arial" w:hAnsi="Arial" w:cs="Arial"/>
+          <w:sz w:val="22"/>
+          <w:szCs w:val="22"/>
+        </w:rPr>
+      </w:pPr>
+      <w:r>
+        <w:rPr>
+          <w:rFonts w:ascii="Arial" w:hAnsi="Arial" w:cs="Arial"/>
+          <w:sz w:val="22"/>
+          <w:szCs w:val="22"/>
+        </w:rPr>
+        <w:t xml:space="preserve">Comparing Coupon Type for </w:t>
+      </w:r>
+      <w:r>
+        <w:rPr>
+          <w:rFonts w:ascii="Arial" w:hAnsi="Arial" w:cs="Arial"/>
           <w:b/>
           <w:bCs/>
           <w:sz w:val="22"/>
           <w:szCs w:val="22"/>
         </w:rPr>
-      </w:pPr>
-    </w:p>
-    <w:p>
-      <w:pPr>
-        <w:jc w:val="both"/>
-        <w:rPr>
-          <w:rFonts w:ascii="Arial" w:hAnsi="Arial" w:cs="Arial"/>
-          <w:sz w:val="22"/>
-          <w:szCs w:val="22"/>
-        </w:rPr>
-      </w:pPr>
-    </w:p>
-    <w:p>
-      <w:pPr>
+        <w:t>cheap restaurants</w:t>
+      </w:r>
+      <w:r>
+        <w:rPr>
+          <w:rFonts w:ascii="Arial" w:hAnsi="Arial" w:cs="Arial"/>
+          <w:sz w:val="22"/>
+          <w:szCs w:val="22"/>
+        </w:rPr>
+        <w:t xml:space="preserve"> to those that were accepted, out of 25, we have 18 that accepted and 7 not accepted. 72% acceptance.</w:t>
+      </w:r>
+    </w:p>
+    <w:p>
+      <w:pPr>
+        <w:pStyle w:val="ListParagraph"/>
+        <w:numPr>
+          <w:ilvl w:val="0"/>
+          <w:numId w:val="9"/>
+        </w:numPr>
+        <w:jc w:val="both"/>
+        <w:rPr>
+          <w:rFonts w:ascii="Arial" w:hAnsi="Arial" w:cs="Arial"/>
+          <w:sz w:val="22"/>
+          <w:szCs w:val="22"/>
+        </w:rPr>
+      </w:pPr>
+      <w:r>
+        <w:rPr>
+          <w:rFonts w:ascii="Arial" w:hAnsi="Arial" w:cs="Arial"/>
+          <w:sz w:val="22"/>
+          <w:szCs w:val="22"/>
+        </w:rPr>
+        <w:t xml:space="preserve">Comparing Coupon Type for </w:t>
+      </w:r>
+      <w:r>
+        <w:rPr>
+          <w:rFonts w:ascii="Arial" w:hAnsi="Arial" w:cs="Arial"/>
+          <w:b/>
+          <w:bCs/>
+          <w:sz w:val="22"/>
+          <w:szCs w:val="22"/>
+        </w:rPr>
+        <w:t>coffee house</w:t>
+      </w:r>
+      <w:r>
+        <w:rPr>
+          <w:rFonts w:ascii="Arial" w:hAnsi="Arial" w:cs="Arial"/>
+          <w:sz w:val="22"/>
+          <w:szCs w:val="22"/>
+        </w:rPr>
+        <w:t xml:space="preserve"> to those that were accepted, out of 37, we have 19 that accepted, and 18 did not accept. 51.35% acceptance.</w:t>
+      </w:r>
+    </w:p>
+    <w:p>
+      <w:pPr>
+        <w:pStyle w:val="ListParagraph"/>
+        <w:numPr>
+          <w:ilvl w:val="0"/>
+          <w:numId w:val="9"/>
+        </w:numPr>
+        <w:jc w:val="both"/>
+        <w:rPr>
+          <w:rFonts w:ascii="Arial" w:hAnsi="Arial" w:cs="Arial"/>
+          <w:sz w:val="22"/>
+          <w:szCs w:val="22"/>
+        </w:rPr>
+      </w:pPr>
+      <w:r>
+        <w:rPr>
+          <w:rFonts w:ascii="Arial" w:hAnsi="Arial" w:cs="Arial"/>
+          <w:sz w:val="22"/>
+          <w:szCs w:val="22"/>
+        </w:rPr>
+        <w:t xml:space="preserve">Comparing Coupon Type for </w:t>
+      </w:r>
+      <w:r>
+        <w:rPr>
+          <w:rFonts w:ascii="Arial" w:hAnsi="Arial" w:cs="Arial"/>
+          <w:b/>
+          <w:bCs/>
+          <w:sz w:val="22"/>
+          <w:szCs w:val="22"/>
+        </w:rPr>
+        <w:t>carry out and take away</w:t>
+      </w:r>
+      <w:r>
+        <w:rPr>
+          <w:rFonts w:ascii="Arial" w:hAnsi="Arial" w:cs="Arial"/>
+          <w:sz w:val="22"/>
+          <w:szCs w:val="22"/>
+        </w:rPr>
+        <w:t>, out of 19 sent, 13 accepted and 6 did not accept. 68.4% acceptance.</w:t>
+      </w:r>
+    </w:p>
+    <w:p>
+      <w:pPr>
+        <w:pStyle w:val="ListParagraph"/>
+        <w:numPr>
+          <w:ilvl w:val="0"/>
+          <w:numId w:val="9"/>
+        </w:numPr>
+        <w:jc w:val="both"/>
+        <w:rPr>
+          <w:rFonts w:ascii="Arial" w:hAnsi="Arial" w:cs="Arial"/>
+          <w:sz w:val="22"/>
+          <w:szCs w:val="22"/>
+        </w:rPr>
+      </w:pPr>
+      <w:r>
+        <w:rPr>
+          <w:rFonts w:ascii="Arial" w:hAnsi="Arial" w:cs="Arial"/>
+          <w:sz w:val="22"/>
+          <w:szCs w:val="22"/>
+        </w:rPr>
+        <w:t xml:space="preserve">Comparing Coupon Type for </w:t>
+      </w:r>
+      <w:r>
+        <w:rPr>
+          <w:rFonts w:ascii="Arial" w:hAnsi="Arial" w:cs="Arial"/>
+          <w:b/>
+          <w:bCs/>
+          <w:sz w:val="22"/>
+          <w:szCs w:val="22"/>
+        </w:rPr>
+        <w:t>bar</w:t>
+      </w:r>
+      <w:r>
+        <w:rPr>
+          <w:rFonts w:ascii="Arial" w:hAnsi="Arial" w:cs="Arial"/>
+          <w:sz w:val="22"/>
+          <w:szCs w:val="22"/>
+        </w:rPr>
+        <w:t>, out of 13 sent, 3 accepted, and 10 did not. 23.07% accepta</w:t>
+      </w:r>
+      <w:r>
+        <w:rPr>
+          <w:rFonts w:ascii="Arial" w:hAnsi="Arial" w:cs="Arial"/>
+          <w:sz w:val="22"/>
+          <w:szCs w:val="22"/>
+        </w:rPr>
+        <w:t>n</w:t>
+      </w:r>
+      <w:r>
+        <w:rPr>
+          <w:rFonts w:ascii="Arial" w:hAnsi="Arial" w:cs="Arial"/>
+          <w:sz w:val="22"/>
+          <w:szCs w:val="22"/>
+        </w:rPr>
+        <w:t>ce.</w:t>
+      </w:r>
+    </w:p>
+    <w:p>
+      <w:pPr>
+        <w:pStyle w:val="ListParagraph"/>
+        <w:jc w:val="both"/>
+        <w:rPr>
+          <w:rFonts w:ascii="Arial" w:hAnsi="Arial" w:cs="Arial"/>
+          <w:sz w:val="22"/>
+          <w:szCs w:val="22"/>
+        </w:rPr>
+      </w:pPr>
+    </w:p>
+    <w:p>
+      <w:pPr>
+        <w:pStyle w:val="ListParagraph"/>
+        <w:numPr>
+          <w:ilvl w:val="0"/>
+          <w:numId w:val="9"/>
+        </w:numPr>
+        <w:jc w:val="both"/>
+        <w:rPr>
+          <w:rFonts w:ascii="Arial" w:hAnsi="Arial" w:cs="Arial"/>
+          <w:sz w:val="22"/>
+          <w:szCs w:val="22"/>
+        </w:rPr>
+      </w:pPr>
+      <w:r>
+        <w:rPr>
+          <w:rFonts w:ascii="Arial" w:hAnsi="Arial" w:cs="Arial"/>
+          <w:sz w:val="22"/>
+          <w:szCs w:val="22"/>
+        </w:rPr>
+        <w:t>Overall Conclusion</w:t>
+      </w:r>
+      <w:r>
+        <w:rPr>
+          <w:rFonts w:ascii="Arial" w:hAnsi="Arial" w:cs="Arial"/>
+          <w:sz w:val="22"/>
+          <w:szCs w:val="22"/>
+        </w:rPr>
+        <w:t>:</w:t>
+      </w:r>
+      <w:r>
+        <w:rPr>
+          <w:rFonts w:ascii="Arial" w:hAnsi="Arial" w:cs="Arial"/>
+          <w:sz w:val="22"/>
+          <w:szCs w:val="22"/>
+        </w:rPr>
+        <w:t xml:space="preserve"> </w:t>
+      </w:r>
+      <w:r>
+        <w:rPr>
+          <w:rFonts w:ascii="Arial" w:hAnsi="Arial" w:cs="Arial"/>
+          <w:b/>
+          <w:bCs/>
+          <w:sz w:val="22"/>
+          <w:szCs w:val="22"/>
+        </w:rPr>
+        <w:t xml:space="preserve">Coupons for cheap restaurants (&lt;$20) get accepted the </w:t>
+      </w:r>
+      <w:proofErr w:type="gramStart"/>
+      <w:r>
+        <w:rPr>
+          <w:rFonts w:ascii="Arial" w:hAnsi="Arial" w:cs="Arial"/>
+          <w:b/>
+          <w:bCs/>
+          <w:sz w:val="22"/>
+          <w:szCs w:val="22"/>
+        </w:rPr>
+        <w:t>most</w:t>
+      </w:r>
+      <w:proofErr w:type="gramEnd"/>
+    </w:p>
+    <w:p>
+      <w:pPr>
+        <w:pStyle w:val="ListParagraph"/>
+        <w:rPr>
+          <w:rFonts w:ascii="Arial" w:hAnsi="Arial" w:cs="Arial"/>
+          <w:sz w:val="22"/>
+          <w:szCs w:val="22"/>
+        </w:rPr>
+      </w:pPr>
+    </w:p>
+    <w:p>
+      <w:pPr>
+        <w:pStyle w:val="ListParagraph"/>
+        <w:numPr>
+          <w:ilvl w:val="0"/>
+          <w:numId w:val="8"/>
+        </w:numPr>
+        <w:jc w:val="both"/>
+        <w:rPr>
+          <w:rFonts w:ascii="Arial" w:hAnsi="Arial" w:cs="Arial"/>
+          <w:sz w:val="22"/>
+          <w:szCs w:val="22"/>
+        </w:rPr>
+      </w:pPr>
+      <w:r>
+        <w:rPr>
+          <w:rFonts w:ascii="Arial" w:hAnsi="Arial" w:cs="Arial"/>
+          <w:sz w:val="22"/>
+          <w:szCs w:val="22"/>
+        </w:rPr>
+        <w:t xml:space="preserve">Next, observed how marital status and having children influenced coupon acceptance for cheap restaurants. Then, extended the same across all other accepted coupon types as well. Below are the two scatter plots. </w:t>
+      </w:r>
+    </w:p>
+    <w:p>
+      <w:pPr>
+        <w:jc w:val="both"/>
+        <w:rPr>
+          <w:rFonts w:ascii="Arial" w:hAnsi="Arial" w:cs="Arial"/>
+          <w:sz w:val="22"/>
+          <w:szCs w:val="22"/>
+        </w:rPr>
+      </w:pPr>
+    </w:p>
+    <w:p>
+      <w:pPr>
+        <w:jc w:val="both"/>
+        <w:rPr>
+          <w:rFonts w:ascii="Arial" w:hAnsi="Arial" w:cs="Arial"/>
+          <w:sz w:val="22"/>
+          <w:szCs w:val="22"/>
+        </w:rPr>
+      </w:pPr>
+    </w:p>
+    <w:p>
+      <w:pPr>
+        <w:autoSpaceDE w:val="0"/>
+        <w:autoSpaceDN w:val="0"/>
+        <w:adjustRightInd w:val="0"/>
+        <w:rPr>
+          <w:rFonts w:ascii="Helvetica Neue" w:hAnsi="Helvetica Neue" w:cs="Helvetica Neue"/>
+          <w:sz w:val="26"/>
+          <w:szCs w:val="26"/>
+        </w:rPr>
+      </w:pPr>
+      <w:r>
+        <w:rPr>
+          <w:rFonts w:ascii="Helvetica Neue" w:hAnsi="Helvetica Neue" w:cs="Helvetica Neue"/>
+          <w:noProof/>
+          <w:sz w:val="26"/>
+          <w:szCs w:val="26"/>
+        </w:rPr>
+        <w:drawing>
+          <wp:inline distT="0" distB="0" distL="0" distR="0" wp14:anchorId="733AAEBC" wp14:editId="64543922">
+            <wp:extent cx="5943600" cy="2513330"/>
+            <wp:effectExtent l="0" t="0" r="0" b="1270"/>
+            <wp:docPr id="1228876225" name="Picture 6" descr="A screenshot of a computer&#10;&#10;Description automatically generated"/>
+            <wp:cNvGraphicFramePr>
+              <a:graphicFrameLocks xmlns:a="http://schemas.openxmlformats.org/drawingml/2006/main" noChangeAspect="1"/>
+            </wp:cNvGraphicFramePr>
+            <a:graphic xmlns:a="http://schemas.openxmlformats.org/drawingml/2006/main">
+              <a:graphicData uri="http://schemas.openxmlformats.org/drawingml/2006/picture">
+                <pic:pic xmlns:pic="http://schemas.openxmlformats.org/drawingml/2006/picture">
+                  <pic:nvPicPr>
+                    <pic:cNvPr id="1228876225" name="Picture 6" descr="A screenshot of a computer&#10;&#10;Description automatically generated"/>
+                    <pic:cNvPicPr>
+                      <a:picLocks noChangeAspect="1" noChangeArrowheads="1"/>
+                    </pic:cNvPicPr>
+                  </pic:nvPicPr>
+                  <pic:blipFill>
+                    <a:blip r:embed="rId10">
+                      <a:extLst>
+                        <a:ext uri="{28A0092B-C50C-407E-A947-70E740481C1C}">
+                          <a14:useLocalDpi xmlns:a14="http://schemas.microsoft.com/office/drawing/2010/main" val="0"/>
+                        </a:ext>
+                      </a:extLst>
+                    </a:blip>
+                    <a:srcRect/>
+                    <a:stretch>
+                      <a:fillRect/>
+                    </a:stretch>
+                  </pic:blipFill>
+                  <pic:spPr bwMode="auto">
+                    <a:xfrm>
+                      <a:off x="0" y="0"/>
+                      <a:ext cx="5943600" cy="2513330"/>
+                    </a:xfrm>
+                    <a:prstGeom prst="rect">
+                      <a:avLst/>
+                    </a:prstGeom>
+                    <a:noFill/>
+                    <a:ln>
+                      <a:noFill/>
+                    </a:ln>
+                  </pic:spPr>
+                </pic:pic>
+              </a:graphicData>
+            </a:graphic>
+          </wp:inline>
+        </w:drawing>
+      </w:r>
+    </w:p>
+    <w:p>
+      <w:pPr>
+        <w:jc w:val="both"/>
+        <w:rPr>
+          <w:rFonts w:ascii="Arial" w:hAnsi="Arial" w:cs="Arial"/>
+          <w:sz w:val="20"/>
+          <w:szCs w:val="20"/>
+        </w:rPr>
+      </w:pPr>
+      <w:r>
+        <w:rPr>
+          <w:rFonts w:ascii="Arial" w:hAnsi="Arial" w:cs="Arial"/>
+          <w:sz w:val="20"/>
+          <w:szCs w:val="20"/>
+        </w:rPr>
+        <w:t xml:space="preserve">Fig1: </w:t>
+      </w:r>
+      <w:r>
+        <w:rPr>
+          <w:rFonts w:ascii="Arial" w:hAnsi="Arial" w:cs="Arial"/>
+          <w:sz w:val="20"/>
+          <w:szCs w:val="20"/>
+        </w:rPr>
+        <w:t>Marital Status and Having Children with accepted coupons for cheap restaurants</w:t>
+      </w:r>
+      <w:r>
+        <w:rPr>
+          <w:rFonts w:ascii="Arial" w:hAnsi="Arial" w:cs="Arial"/>
+          <w:sz w:val="20"/>
+          <w:szCs w:val="20"/>
+        </w:rPr>
+        <w:t xml:space="preserve"> ONLY.</w:t>
+      </w:r>
+    </w:p>
+    <w:p>
+      <w:pPr>
+        <w:jc w:val="both"/>
+        <w:rPr>
+          <w:rFonts w:ascii="Arial" w:hAnsi="Arial" w:cs="Arial"/>
+          <w:sz w:val="20"/>
+          <w:szCs w:val="20"/>
+        </w:rPr>
+      </w:pPr>
+    </w:p>
+    <w:p>
+      <w:pPr>
+        <w:autoSpaceDE w:val="0"/>
+        <w:autoSpaceDN w:val="0"/>
+        <w:adjustRightInd w:val="0"/>
+        <w:rPr>
+          <w:rFonts w:ascii="Helvetica Neue" w:hAnsi="Helvetica Neue" w:cs="Helvetica Neue"/>
+          <w:sz w:val="26"/>
+          <w:szCs w:val="26"/>
+        </w:rPr>
+      </w:pPr>
+      <w:r>
+        <w:rPr>
+          <w:rFonts w:ascii="Helvetica Neue" w:hAnsi="Helvetica Neue" w:cs="Helvetica Neue"/>
+          <w:noProof/>
+          <w:sz w:val="26"/>
+          <w:szCs w:val="26"/>
+        </w:rPr>
+        <w:drawing>
+          <wp:inline distT="0" distB="0" distL="0" distR="0" wp14:anchorId="27B69966" wp14:editId="13230CF0">
+            <wp:extent cx="5943600" cy="3527425"/>
+            <wp:effectExtent l="0" t="0" r="0" b="3175"/>
+            <wp:docPr id="545124771" name="Picture 7" descr="A screenshot of a computer&#10;&#10;Description automatically generated"/>
+            <wp:cNvGraphicFramePr>
+              <a:graphicFrameLocks xmlns:a="http://schemas.openxmlformats.org/drawingml/2006/main" noChangeAspect="1"/>
+            </wp:cNvGraphicFramePr>
+            <a:graphic xmlns:a="http://schemas.openxmlformats.org/drawingml/2006/main">
+              <a:graphicData uri="http://schemas.openxmlformats.org/drawingml/2006/picture">
+                <pic:pic xmlns:pic="http://schemas.openxmlformats.org/drawingml/2006/picture">
+                  <pic:nvPicPr>
+                    <pic:cNvPr id="545124771" name="Picture 7" descr="A screenshot of a computer&#10;&#10;Description automatically generated"/>
+                    <pic:cNvPicPr>
+                      <a:picLocks noChangeAspect="1" noChangeArrowheads="1"/>
+                    </pic:cNvPicPr>
+                  </pic:nvPicPr>
+                  <pic:blipFill>
+                    <a:blip r:embed="rId11">
+                      <a:extLst>
+                        <a:ext uri="{28A0092B-C50C-407E-A947-70E740481C1C}">
+                          <a14:useLocalDpi xmlns:a14="http://schemas.microsoft.com/office/drawing/2010/main" val="0"/>
+                        </a:ext>
+                      </a:extLst>
+                    </a:blip>
+                    <a:srcRect/>
+                    <a:stretch>
+                      <a:fillRect/>
+                    </a:stretch>
+                  </pic:blipFill>
+                  <pic:spPr bwMode="auto">
+                    <a:xfrm>
+                      <a:off x="0" y="0"/>
+                      <a:ext cx="5943600" cy="3527425"/>
+                    </a:xfrm>
+                    <a:prstGeom prst="rect">
+                      <a:avLst/>
+                    </a:prstGeom>
+                    <a:noFill/>
+                    <a:ln>
+                      <a:noFill/>
+                    </a:ln>
+                  </pic:spPr>
+                </pic:pic>
+              </a:graphicData>
+            </a:graphic>
+          </wp:inline>
+        </w:drawing>
+      </w:r>
+    </w:p>
+    <w:p>
+      <w:pPr>
+        <w:jc w:val="both"/>
+        <w:rPr>
+          <w:rFonts w:ascii="Arial" w:hAnsi="Arial" w:cs="Arial"/>
+          <w:sz w:val="20"/>
+          <w:szCs w:val="20"/>
+        </w:rPr>
+      </w:pPr>
+      <w:r>
+        <w:rPr>
+          <w:rFonts w:ascii="Arial" w:hAnsi="Arial" w:cs="Arial"/>
+          <w:sz w:val="20"/>
+          <w:szCs w:val="20"/>
+        </w:rPr>
+        <w:t>Fig2: Marital Status and Having Children across ALL accepted coupon types.</w:t>
+      </w:r>
+    </w:p>
+    <w:p>
+      <w:pPr>
+        <w:jc w:val="both"/>
+        <w:rPr>
+          <w:rFonts w:ascii="Arial" w:hAnsi="Arial" w:cs="Arial"/>
+          <w:sz w:val="22"/>
+          <w:szCs w:val="22"/>
+        </w:rPr>
+      </w:pPr>
+    </w:p>
+    <w:p>
+      <w:pPr>
+        <w:jc w:val="both"/>
+        <w:rPr>
+          <w:rFonts w:ascii="Arial" w:hAnsi="Arial" w:cs="Arial"/>
+          <w:sz w:val="22"/>
+          <w:szCs w:val="22"/>
+        </w:rPr>
+      </w:pPr>
+      <w:r>
+        <w:rPr>
+          <w:rFonts w:ascii="Arial" w:hAnsi="Arial" w:cs="Arial"/>
+          <w:sz w:val="22"/>
+          <w:szCs w:val="22"/>
+        </w:rPr>
+        <w:t>From the above plots, inferred the below:</w:t>
+      </w:r>
+    </w:p>
+    <w:p>
+      <w:pPr>
+        <w:pStyle w:val="ListParagraph"/>
+        <w:numPr>
+          <w:ilvl w:val="0"/>
+          <w:numId w:val="9"/>
+        </w:numPr>
+        <w:jc w:val="both"/>
+        <w:rPr>
+          <w:rFonts w:ascii="Arial" w:hAnsi="Arial" w:cs="Arial"/>
+          <w:sz w:val="22"/>
+          <w:szCs w:val="22"/>
+        </w:rPr>
+      </w:pPr>
+      <w:r>
+        <w:rPr>
+          <w:rFonts w:ascii="Arial" w:hAnsi="Arial" w:cs="Arial"/>
+          <w:sz w:val="22"/>
+          <w:szCs w:val="22"/>
+        </w:rPr>
+        <w:t xml:space="preserve">Married partners with children are more like to accept coupon types for coffee house, followed by coupon types for </w:t>
+      </w:r>
+      <w:proofErr w:type="gramStart"/>
+      <w:r>
+        <w:rPr>
+          <w:rFonts w:ascii="Arial" w:hAnsi="Arial" w:cs="Arial"/>
+          <w:sz w:val="22"/>
+          <w:szCs w:val="22"/>
+        </w:rPr>
+        <w:t>restaurants(</w:t>
+      </w:r>
+      <w:proofErr w:type="gramEnd"/>
+      <w:r>
+        <w:rPr>
+          <w:rFonts w:ascii="Arial" w:hAnsi="Arial" w:cs="Arial"/>
+          <w:sz w:val="22"/>
+          <w:szCs w:val="22"/>
+        </w:rPr>
+        <w:t>&lt;20)</w:t>
+      </w:r>
+    </w:p>
+    <w:p>
+      <w:pPr>
+        <w:pStyle w:val="ListParagraph"/>
+        <w:numPr>
+          <w:ilvl w:val="0"/>
+          <w:numId w:val="9"/>
+        </w:numPr>
+        <w:jc w:val="both"/>
+        <w:rPr>
+          <w:rFonts w:ascii="Arial" w:hAnsi="Arial" w:cs="Arial"/>
+          <w:sz w:val="22"/>
+          <w:szCs w:val="22"/>
+        </w:rPr>
+      </w:pPr>
+      <w:r>
+        <w:rPr>
+          <w:rFonts w:ascii="Arial" w:hAnsi="Arial" w:cs="Arial"/>
+          <w:sz w:val="22"/>
+          <w:szCs w:val="22"/>
+        </w:rPr>
+        <w:t xml:space="preserve">Singles with no children are more likely to accept coupon types for </w:t>
+      </w:r>
+      <w:proofErr w:type="gramStart"/>
+      <w:r>
+        <w:rPr>
+          <w:rFonts w:ascii="Arial" w:hAnsi="Arial" w:cs="Arial"/>
+          <w:sz w:val="22"/>
+          <w:szCs w:val="22"/>
+        </w:rPr>
+        <w:t>restaurants(</w:t>
+      </w:r>
+      <w:proofErr w:type="gramEnd"/>
+      <w:r>
+        <w:rPr>
+          <w:rFonts w:ascii="Arial" w:hAnsi="Arial" w:cs="Arial"/>
+          <w:sz w:val="22"/>
+          <w:szCs w:val="22"/>
+        </w:rPr>
+        <w:t>&lt;20), followed by coupon types for coffee house</w:t>
+      </w:r>
+    </w:p>
+    <w:p>
+      <w:pPr>
+        <w:jc w:val="both"/>
+        <w:rPr>
+          <w:rFonts w:ascii="Arial" w:hAnsi="Arial" w:cs="Arial"/>
+          <w:sz w:val="22"/>
+          <w:szCs w:val="22"/>
+        </w:rPr>
+      </w:pPr>
+    </w:p>
+    <w:p>
+      <w:pPr>
+        <w:pStyle w:val="ListParagraph"/>
+        <w:numPr>
+          <w:ilvl w:val="0"/>
+          <w:numId w:val="8"/>
+        </w:numPr>
+        <w:jc w:val="both"/>
+        <w:rPr>
+          <w:rFonts w:ascii="Arial" w:hAnsi="Arial" w:cs="Arial"/>
+          <w:sz w:val="22"/>
+          <w:szCs w:val="22"/>
+        </w:rPr>
+      </w:pPr>
+      <w:r>
+        <w:rPr>
+          <w:rFonts w:ascii="Arial" w:hAnsi="Arial" w:cs="Arial"/>
+          <w:sz w:val="22"/>
+          <w:szCs w:val="22"/>
+        </w:rPr>
+        <w:t xml:space="preserve">Next, looked to see how time of day could influence coupon acceptance. </w:t>
+      </w:r>
+    </w:p>
+    <w:p>
+      <w:pPr>
+        <w:jc w:val="both"/>
+        <w:rPr>
+          <w:rFonts w:ascii="Arial" w:hAnsi="Arial" w:cs="Arial"/>
+          <w:sz w:val="22"/>
+          <w:szCs w:val="22"/>
+        </w:rPr>
+      </w:pPr>
+    </w:p>
+    <w:p>
+      <w:pPr>
+        <w:autoSpaceDE w:val="0"/>
+        <w:autoSpaceDN w:val="0"/>
+        <w:adjustRightInd w:val="0"/>
+        <w:rPr>
+          <w:rFonts w:ascii="Helvetica Neue" w:hAnsi="Helvetica Neue" w:cs="Helvetica Neue"/>
+          <w:sz w:val="26"/>
+          <w:szCs w:val="26"/>
+        </w:rPr>
+      </w:pPr>
+      <w:r>
+        <w:rPr>
+          <w:rFonts w:ascii="Helvetica Neue" w:hAnsi="Helvetica Neue" w:cs="Helvetica Neue"/>
+          <w:noProof/>
+          <w:sz w:val="26"/>
+          <w:szCs w:val="26"/>
+        </w:rPr>
+        <w:drawing>
+          <wp:inline distT="0" distB="0" distL="0" distR="0" wp14:anchorId="3839BD3C" wp14:editId="67703A33">
+            <wp:extent cx="3254951" cy="2828260"/>
+            <wp:effectExtent l="0" t="0" r="0" b="4445"/>
+            <wp:docPr id="1664648417" name="Picture 9" descr="A screenshot of a menu&#10;&#10;Description automatically generated"/>
+            <wp:cNvGraphicFramePr>
+              <a:graphicFrameLocks xmlns:a="http://schemas.openxmlformats.org/drawingml/2006/main" noChangeAspect="1"/>
+            </wp:cNvGraphicFramePr>
+            <a:graphic xmlns:a="http://schemas.openxmlformats.org/drawingml/2006/main">
+              <a:graphicData uri="http://schemas.openxmlformats.org/drawingml/2006/picture">
+                <pic:pic xmlns:pic="http://schemas.openxmlformats.org/drawingml/2006/picture">
+                  <pic:nvPicPr>
+                    <pic:cNvPr id="1664648417" name="Picture 9" descr="A screenshot of a menu&#10;&#10;Description automatically generated"/>
+                    <pic:cNvPicPr>
+                      <a:picLocks noChangeAspect="1" noChangeArrowheads="1"/>
+                    </pic:cNvPicPr>
+                  </pic:nvPicPr>
+                  <pic:blipFill>
+                    <a:blip r:embed="rId12">
+                      <a:extLst>
+                        <a:ext uri="{28A0092B-C50C-407E-A947-70E740481C1C}">
+                          <a14:useLocalDpi xmlns:a14="http://schemas.microsoft.com/office/drawing/2010/main" val="0"/>
+                        </a:ext>
+                      </a:extLst>
+                    </a:blip>
+                    <a:srcRect/>
+                    <a:stretch>
+                      <a:fillRect/>
+                    </a:stretch>
+                  </pic:blipFill>
+                  <pic:spPr bwMode="auto">
+                    <a:xfrm>
+                      <a:off x="0" y="0"/>
+                      <a:ext cx="3278102" cy="2848376"/>
+                    </a:xfrm>
+                    <a:prstGeom prst="rect">
+                      <a:avLst/>
+                    </a:prstGeom>
+                    <a:noFill/>
+                    <a:ln>
+                      <a:noFill/>
+                    </a:ln>
+                  </pic:spPr>
+                </pic:pic>
+              </a:graphicData>
+            </a:graphic>
+          </wp:inline>
+        </w:drawing>
+      </w:r>
+    </w:p>
+    <w:p>
+      <w:pPr>
+        <w:jc w:val="both"/>
+        <w:rPr>
+          <w:rFonts w:ascii="Arial" w:hAnsi="Arial" w:cs="Arial"/>
+          <w:sz w:val="22"/>
+          <w:szCs w:val="22"/>
+        </w:rPr>
+      </w:pPr>
+    </w:p>
+    <w:p>
+      <w:pPr>
+        <w:autoSpaceDE w:val="0"/>
+        <w:autoSpaceDN w:val="0"/>
+        <w:adjustRightInd w:val="0"/>
+        <w:rPr>
+          <w:rFonts w:ascii="Helvetica Neue" w:hAnsi="Helvetica Neue" w:cs="Helvetica Neue"/>
+          <w:sz w:val="26"/>
+          <w:szCs w:val="26"/>
+        </w:rPr>
+      </w:pPr>
+      <w:r>
+        <w:rPr>
+          <w:rFonts w:ascii="Helvetica Neue" w:hAnsi="Helvetica Neue" w:cs="Helvetica Neue"/>
+          <w:noProof/>
+          <w:sz w:val="26"/>
+          <w:szCs w:val="26"/>
+        </w:rPr>
+        <w:drawing>
+          <wp:inline distT="0" distB="0" distL="0" distR="0" wp14:anchorId="1E82E50B" wp14:editId="68B9B11D">
+            <wp:extent cx="5394251" cy="1913721"/>
+            <wp:effectExtent l="0" t="0" r="3810" b="4445"/>
+            <wp:docPr id="414039261" name="Picture 8" descr="A graph with colored circles and text&#10;&#10;Description automatically generated with medium confidence"/>
+            <wp:cNvGraphicFramePr>
+              <a:graphicFrameLocks xmlns:a="http://schemas.openxmlformats.org/drawingml/2006/main" noChangeAspect="1"/>
+            </wp:cNvGraphicFramePr>
+            <a:graphic xmlns:a="http://schemas.openxmlformats.org/drawingml/2006/main">
+              <a:graphicData uri="http://schemas.openxmlformats.org/drawingml/2006/picture">
+                <pic:pic xmlns:pic="http://schemas.openxmlformats.org/drawingml/2006/picture">
+                  <pic:nvPicPr>
+                    <pic:cNvPr id="414039261" name="Picture 8" descr="A graph with colored circles and text&#10;&#10;Description automatically generated with medium confidence"/>
+                    <pic:cNvPicPr>
+                      <a:picLocks noChangeAspect="1" noChangeArrowheads="1"/>
+                    </pic:cNvPicPr>
+                  </pic:nvPicPr>
+                  <pic:blipFill>
+                    <a:blip r:embed="rId13">
+                      <a:extLst>
+                        <a:ext uri="{28A0092B-C50C-407E-A947-70E740481C1C}">
+                          <a14:useLocalDpi xmlns:a14="http://schemas.microsoft.com/office/drawing/2010/main" val="0"/>
+                        </a:ext>
+                      </a:extLst>
+                    </a:blip>
+                    <a:srcRect/>
+                    <a:stretch>
+                      <a:fillRect/>
+                    </a:stretch>
+                  </pic:blipFill>
+                  <pic:spPr bwMode="auto">
+                    <a:xfrm>
+                      <a:off x="0" y="0"/>
+                      <a:ext cx="5435818" cy="1928468"/>
+                    </a:xfrm>
+                    <a:prstGeom prst="rect">
+                      <a:avLst/>
+                    </a:prstGeom>
+                    <a:noFill/>
+                    <a:ln>
+                      <a:noFill/>
+                    </a:ln>
+                  </pic:spPr>
+                </pic:pic>
+              </a:graphicData>
+            </a:graphic>
+          </wp:inline>
+        </w:drawing>
+      </w:r>
+    </w:p>
+    <w:p>
+      <w:pPr>
+        <w:jc w:val="both"/>
+        <w:rPr>
+          <w:rFonts w:ascii="Arial" w:hAnsi="Arial" w:cs="Arial"/>
+          <w:sz w:val="22"/>
+          <w:szCs w:val="22"/>
+        </w:rPr>
+      </w:pPr>
+      <w:r>
+        <w:rPr>
+          <w:rFonts w:ascii="Arial" w:hAnsi="Arial" w:cs="Arial"/>
+          <w:sz w:val="22"/>
+          <w:szCs w:val="22"/>
+        </w:rPr>
+        <w:t>From the above grouping and plot, inferred below:</w:t>
+      </w:r>
+    </w:p>
+    <w:p>
+      <w:pPr>
+        <w:pStyle w:val="ListParagraph"/>
+        <w:numPr>
+          <w:ilvl w:val="0"/>
+          <w:numId w:val="9"/>
+        </w:numPr>
+        <w:jc w:val="both"/>
+        <w:rPr>
+          <w:rFonts w:ascii="Arial" w:hAnsi="Arial" w:cs="Arial"/>
+          <w:sz w:val="22"/>
+          <w:szCs w:val="22"/>
+        </w:rPr>
+      </w:pPr>
+      <w:r>
+        <w:rPr>
+          <w:rFonts w:ascii="Arial" w:hAnsi="Arial" w:cs="Arial"/>
+          <w:sz w:val="22"/>
+          <w:szCs w:val="22"/>
+        </w:rPr>
+        <w:t>At 10 am and 6 pm, coffee house type coupons are accepted more.</w:t>
+      </w:r>
+    </w:p>
+    <w:p>
+      <w:pPr>
+        <w:pStyle w:val="ListParagraph"/>
+        <w:numPr>
+          <w:ilvl w:val="0"/>
+          <w:numId w:val="9"/>
+        </w:numPr>
+        <w:jc w:val="both"/>
+        <w:rPr>
+          <w:rFonts w:ascii="Arial" w:hAnsi="Arial" w:cs="Arial"/>
+          <w:sz w:val="22"/>
+          <w:szCs w:val="22"/>
+        </w:rPr>
+      </w:pPr>
+      <w:r>
+        <w:rPr>
+          <w:rFonts w:ascii="Arial" w:hAnsi="Arial" w:cs="Arial"/>
+          <w:sz w:val="22"/>
+          <w:szCs w:val="22"/>
+        </w:rPr>
+        <w:t xml:space="preserve">At 2pm and 7am, </w:t>
+      </w:r>
+      <w:proofErr w:type="gramStart"/>
+      <w:r>
+        <w:rPr>
+          <w:rFonts w:ascii="Arial" w:hAnsi="Arial" w:cs="Arial"/>
+          <w:sz w:val="22"/>
+          <w:szCs w:val="22"/>
+        </w:rPr>
+        <w:t>restaurant(</w:t>
+      </w:r>
+      <w:proofErr w:type="gramEnd"/>
+      <w:r>
+        <w:rPr>
+          <w:rFonts w:ascii="Arial" w:hAnsi="Arial" w:cs="Arial"/>
+          <w:sz w:val="22"/>
+          <w:szCs w:val="22"/>
+        </w:rPr>
+        <w:t>&lt;20) coupons are accepted more.</w:t>
+      </w:r>
+    </w:p>
+    <w:p>
+      <w:pPr>
+        <w:jc w:val="both"/>
+        <w:rPr>
+          <w:rFonts w:ascii="Arial" w:hAnsi="Arial" w:cs="Arial"/>
+          <w:sz w:val="22"/>
+          <w:szCs w:val="22"/>
+        </w:rPr>
+      </w:pPr>
+    </w:p>
+    <w:p>
+      <w:pPr>
+        <w:pStyle w:val="ListParagraph"/>
+        <w:numPr>
+          <w:ilvl w:val="0"/>
+          <w:numId w:val="8"/>
+        </w:numPr>
+        <w:jc w:val="both"/>
+        <w:rPr>
+          <w:rFonts w:ascii="Arial" w:hAnsi="Arial" w:cs="Arial"/>
+          <w:sz w:val="22"/>
+          <w:szCs w:val="22"/>
+        </w:rPr>
+      </w:pPr>
+      <w:r>
+        <w:rPr>
+          <w:rFonts w:ascii="Arial" w:hAnsi="Arial" w:cs="Arial"/>
+          <w:sz w:val="22"/>
+          <w:szCs w:val="22"/>
+        </w:rPr>
+        <w:t xml:space="preserve">Finally, looked to see how accepted coupon types for coffee house were being used. Created a plot to see how many accepted coupons </w:t>
+      </w:r>
+      <w:r>
+        <w:rPr>
+          <w:rFonts w:ascii="Arial" w:hAnsi="Arial" w:cs="Arial"/>
+          <w:sz w:val="22"/>
+          <w:szCs w:val="22"/>
+        </w:rPr>
+        <w:t>visited a Coffee</w:t>
+      </w:r>
+      <w:r>
+        <w:rPr>
+          <w:rFonts w:ascii="Arial" w:hAnsi="Arial" w:cs="Arial"/>
+          <w:sz w:val="22"/>
+          <w:szCs w:val="22"/>
+        </w:rPr>
+        <w:t xml:space="preserve"> </w:t>
+      </w:r>
+      <w:r>
+        <w:rPr>
+          <w:rFonts w:ascii="Arial" w:hAnsi="Arial" w:cs="Arial"/>
+          <w:sz w:val="22"/>
+          <w:szCs w:val="22"/>
+        </w:rPr>
+        <w:t>House between 1-3 times, 4-8 times and less than 1 time a month</w:t>
+      </w:r>
+      <w:r>
+        <w:rPr>
+          <w:rFonts w:ascii="Arial" w:hAnsi="Arial" w:cs="Arial"/>
+          <w:sz w:val="22"/>
+          <w:szCs w:val="22"/>
+        </w:rPr>
+        <w:t xml:space="preserve">. </w:t>
+      </w:r>
+    </w:p>
+    <w:p>
+      <w:pPr>
+        <w:jc w:val="both"/>
+        <w:rPr>
+          <w:rFonts w:ascii="Arial" w:hAnsi="Arial" w:cs="Arial"/>
+          <w:sz w:val="22"/>
+          <w:szCs w:val="22"/>
+        </w:rPr>
+      </w:pPr>
+    </w:p>
+    <w:p>
+      <w:pPr>
+        <w:autoSpaceDE w:val="0"/>
+        <w:autoSpaceDN w:val="0"/>
+        <w:adjustRightInd w:val="0"/>
+        <w:rPr>
+          <w:rFonts w:ascii="Helvetica Neue" w:hAnsi="Helvetica Neue" w:cs="Helvetica Neue"/>
+          <w:sz w:val="26"/>
+          <w:szCs w:val="26"/>
+        </w:rPr>
+      </w:pPr>
+      <w:r>
+        <w:rPr>
+          <w:rFonts w:ascii="Helvetica Neue" w:hAnsi="Helvetica Neue" w:cs="Helvetica Neue"/>
+          <w:noProof/>
+          <w:sz w:val="26"/>
+          <w:szCs w:val="26"/>
+        </w:rPr>
+        <w:drawing>
+          <wp:inline distT="0" distB="0" distL="0" distR="0" wp14:anchorId="65ADB0A4" wp14:editId="4440CE96">
+            <wp:extent cx="5701367" cy="1835889"/>
+            <wp:effectExtent l="0" t="0" r="1270" b="5715"/>
+            <wp:docPr id="763528849" name="Picture 10" descr="A graph with a dot in the middle&#10;&#10;Description automatically generated"/>
+            <wp:cNvGraphicFramePr>
+              <a:graphicFrameLocks xmlns:a="http://schemas.openxmlformats.org/drawingml/2006/main" noChangeAspect="1"/>
+            </wp:cNvGraphicFramePr>
+            <a:graphic xmlns:a="http://schemas.openxmlformats.org/drawingml/2006/main">
+              <a:graphicData uri="http://schemas.openxmlformats.org/drawingml/2006/picture">
+                <pic:pic xmlns:pic="http://schemas.openxmlformats.org/drawingml/2006/picture">
+                  <pic:nvPicPr>
+                    <pic:cNvPr id="763528849" name="Picture 10" descr="A graph with a dot in the middle&#10;&#10;Description automatically generated"/>
+                    <pic:cNvPicPr>
+                      <a:picLocks noChangeAspect="1" noChangeArrowheads="1"/>
+                    </pic:cNvPicPr>
+                  </pic:nvPicPr>
+                  <pic:blipFill>
+                    <a:blip r:embed="rId14">
+                      <a:extLst>
+                        <a:ext uri="{28A0092B-C50C-407E-A947-70E740481C1C}">
+                          <a14:useLocalDpi xmlns:a14="http://schemas.microsoft.com/office/drawing/2010/main" val="0"/>
+                        </a:ext>
+                      </a:extLst>
+                    </a:blip>
+                    <a:srcRect/>
+                    <a:stretch>
+                      <a:fillRect/>
+                    </a:stretch>
+                  </pic:blipFill>
+                  <pic:spPr bwMode="auto">
+                    <a:xfrm>
+                      <a:off x="0" y="0"/>
+                      <a:ext cx="5715477" cy="1840432"/>
+                    </a:xfrm>
+                    <a:prstGeom prst="rect">
+                      <a:avLst/>
+                    </a:prstGeom>
+                    <a:noFill/>
+                    <a:ln>
+                      <a:noFill/>
+                    </a:ln>
+                  </pic:spPr>
+                </pic:pic>
+              </a:graphicData>
+            </a:graphic>
+          </wp:inline>
+        </w:drawing>
+      </w:r>
+    </w:p>
+    <w:p>
+      <w:pPr>
+        <w:pStyle w:val="ListParagraph"/>
+        <w:numPr>
+          <w:ilvl w:val="0"/>
+          <w:numId w:val="9"/>
+        </w:numPr>
+        <w:jc w:val="both"/>
+        <w:rPr>
+          <w:rFonts w:ascii="Arial" w:hAnsi="Arial" w:cs="Arial"/>
+          <w:sz w:val="22"/>
+          <w:szCs w:val="22"/>
+        </w:rPr>
+      </w:pPr>
+      <w:r>
+        <w:rPr>
+          <w:rFonts w:ascii="Arial" w:hAnsi="Arial" w:cs="Arial"/>
+          <w:sz w:val="22"/>
+          <w:szCs w:val="22"/>
+        </w:rPr>
+        <w:t xml:space="preserve">From this plot, inferred that: </w:t>
+      </w:r>
+      <w:r>
+        <w:rPr>
+          <w:rFonts w:ascii="Arial" w:hAnsi="Arial" w:cs="Arial"/>
+          <w:sz w:val="22"/>
+          <w:szCs w:val="22"/>
+        </w:rPr>
+        <w:t xml:space="preserve"> </w:t>
+      </w:r>
+      <w:r>
+        <w:rPr>
+          <w:rFonts w:ascii="Arial" w:hAnsi="Arial" w:cs="Arial"/>
+          <w:sz w:val="22"/>
+          <w:szCs w:val="22"/>
+        </w:rPr>
+        <w:t xml:space="preserve">Coupon types of </w:t>
+      </w:r>
+      <w:proofErr w:type="spellStart"/>
+      <w:proofErr w:type="gramStart"/>
+      <w:r>
+        <w:rPr>
+          <w:rFonts w:ascii="Arial" w:hAnsi="Arial" w:cs="Arial"/>
+          <w:sz w:val="22"/>
+          <w:szCs w:val="22"/>
+        </w:rPr>
+        <w:t>CoffeeHouse</w:t>
+      </w:r>
+      <w:proofErr w:type="spellEnd"/>
+      <w:proofErr w:type="gramEnd"/>
+      <w:r>
+        <w:rPr>
+          <w:rFonts w:ascii="Arial" w:hAnsi="Arial" w:cs="Arial"/>
+          <w:sz w:val="22"/>
+          <w:szCs w:val="22"/>
+        </w:rPr>
+        <w:t xml:space="preserve"> allows for customers (10 out of the total 19 accepted) accepting this coupon type to visit less than 1-time a month because of a coupon presented</w:t>
+      </w:r>
+      <w:r>
+        <w:rPr>
+          <w:rFonts w:ascii="Arial" w:hAnsi="Arial" w:cs="Arial"/>
+          <w:sz w:val="22"/>
+          <w:szCs w:val="22"/>
+        </w:rPr>
+        <w:t>.</w:t>
+      </w:r>
+    </w:p>
+    <w:p>
+      <w:pPr>
+        <w:jc w:val="both"/>
+        <w:rPr>
+          <w:rFonts w:ascii="Arial" w:hAnsi="Arial" w:cs="Arial"/>
+          <w:sz w:val="22"/>
+          <w:szCs w:val="22"/>
+        </w:rPr>
+      </w:pPr>
+    </w:p>
+    <w:p>
+      <w:pPr>
+        <w:pStyle w:val="ListParagraph"/>
+        <w:numPr>
+          <w:ilvl w:val="0"/>
+          <w:numId w:val="9"/>
+        </w:numPr>
+        <w:jc w:val="both"/>
+        <w:rPr>
+          <w:rFonts w:ascii="Arial" w:hAnsi="Arial" w:cs="Arial"/>
+          <w:sz w:val="22"/>
+          <w:szCs w:val="22"/>
+        </w:rPr>
+      </w:pPr>
+      <w:r>
+        <w:rPr>
+          <w:rFonts w:ascii="Arial" w:hAnsi="Arial" w:cs="Arial"/>
+          <w:sz w:val="22"/>
+          <w:szCs w:val="22"/>
+        </w:rPr>
+        <w:t xml:space="preserve">Merged a few data frames together to also conclude that Singles visit coffee house more often (4-8 times) than Married Partners for accepted Coffee </w:t>
+      </w:r>
+      <w:r>
+        <w:rPr>
+          <w:rFonts w:ascii="Arial" w:hAnsi="Arial" w:cs="Arial"/>
+          <w:sz w:val="22"/>
+          <w:szCs w:val="22"/>
+        </w:rPr>
+        <w:t>House type coupons.</w:t>
+      </w:r>
+    </w:p>
+    <w:p>
+      <w:pPr>
+        <w:pStyle w:val="ListParagraph"/>
+        <w:rPr>
+          <w:rFonts w:ascii="Arial" w:hAnsi="Arial" w:cs="Arial"/>
+          <w:sz w:val="22"/>
+          <w:szCs w:val="22"/>
+        </w:rPr>
+      </w:pPr>
+    </w:p>
+    <w:p>
+      <w:pPr>
+        <w:autoSpaceDE w:val="0"/>
+        <w:autoSpaceDN w:val="0"/>
+        <w:adjustRightInd w:val="0"/>
+        <w:rPr>
+          <w:rFonts w:ascii="Helvetica Neue" w:hAnsi="Helvetica Neue" w:cs="Helvetica Neue"/>
+          <w:sz w:val="26"/>
+          <w:szCs w:val="26"/>
+        </w:rPr>
+      </w:pPr>
+      <w:r>
+        <w:rPr>
+          <w:rFonts w:ascii="Helvetica Neue" w:hAnsi="Helvetica Neue" w:cs="Helvetica Neue"/>
+          <w:noProof/>
+          <w:sz w:val="26"/>
+          <w:szCs w:val="26"/>
+        </w:rPr>
+        <w:drawing>
+          <wp:inline distT="0" distB="0" distL="0" distR="0" wp14:anchorId="35DFC30D" wp14:editId="08BACF91">
+            <wp:extent cx="5284381" cy="1913890"/>
+            <wp:effectExtent l="0" t="0" r="0" b="3810"/>
+            <wp:docPr id="1292224356" name="Picture 11" descr="A graph with red and white squares&#10;&#10;Description automatically generated"/>
+            <wp:cNvGraphicFramePr>
+              <a:graphicFrameLocks xmlns:a="http://schemas.openxmlformats.org/drawingml/2006/main" noChangeAspect="1"/>
+            </wp:cNvGraphicFramePr>
+            <a:graphic xmlns:a="http://schemas.openxmlformats.org/drawingml/2006/main">
+              <a:graphicData uri="http://schemas.openxmlformats.org/drawingml/2006/picture">
+                <pic:pic xmlns:pic="http://schemas.openxmlformats.org/drawingml/2006/picture">
+                  <pic:nvPicPr>
+                    <pic:cNvPr id="1292224356" name="Picture 11" descr="A graph with red and white squares&#10;&#10;Description automatically generated"/>
+                    <pic:cNvPicPr>
+                      <a:picLocks noChangeAspect="1" noChangeArrowheads="1"/>
+                    </pic:cNvPicPr>
+                  </pic:nvPicPr>
+                  <pic:blipFill>
+                    <a:blip r:embed="rId15">
+                      <a:extLst>
+                        <a:ext uri="{28A0092B-C50C-407E-A947-70E740481C1C}">
+                          <a14:useLocalDpi xmlns:a14="http://schemas.microsoft.com/office/drawing/2010/main" val="0"/>
+                        </a:ext>
+                      </a:extLst>
+                    </a:blip>
+                    <a:srcRect/>
+                    <a:stretch>
+                      <a:fillRect/>
+                    </a:stretch>
+                  </pic:blipFill>
+                  <pic:spPr bwMode="auto">
+                    <a:xfrm>
+                      <a:off x="0" y="0"/>
+                      <a:ext cx="5289167" cy="1915624"/>
+                    </a:xfrm>
+                    <a:prstGeom prst="rect">
+                      <a:avLst/>
+                    </a:prstGeom>
+                    <a:noFill/>
+                    <a:ln>
+                      <a:noFill/>
+                    </a:ln>
+                  </pic:spPr>
+                </pic:pic>
+              </a:graphicData>
+            </a:graphic>
+          </wp:inline>
+        </w:drawing>
+      </w:r>
+    </w:p>
+    <w:p>
+      <w:pPr>
+        <w:pStyle w:val="ListParagraph"/>
+        <w:numPr>
+          <w:ilvl w:val="0"/>
+          <w:numId w:val="9"/>
+        </w:numPr>
+        <w:jc w:val="both"/>
+        <w:rPr>
+          <w:rFonts w:ascii="Arial" w:hAnsi="Arial" w:cs="Arial"/>
+          <w:sz w:val="22"/>
+          <w:szCs w:val="22"/>
+        </w:rPr>
+      </w:pPr>
+      <w:r>
+        <w:rPr>
+          <w:rFonts w:ascii="Arial" w:hAnsi="Arial" w:cs="Arial"/>
+          <w:sz w:val="22"/>
+          <w:szCs w:val="22"/>
+        </w:rPr>
+        <w:t xml:space="preserve">Also, visualize the distribution of counts across accepted coffee house coupon types across various destinations. Conclude that: </w:t>
+      </w:r>
+      <w:r>
+        <w:rPr>
+          <w:rFonts w:ascii="Arial" w:hAnsi="Arial" w:cs="Arial"/>
+          <w:sz w:val="22"/>
+          <w:szCs w:val="22"/>
+        </w:rPr>
+        <w:t>Customers are more likely to accept coffee house type coupons when their destination is "No Urgent Place" - median 10.</w:t>
+      </w:r>
+      <w:r>
+        <w:rPr>
+          <w:rFonts w:ascii="Arial" w:hAnsi="Arial" w:cs="Arial"/>
+          <w:sz w:val="22"/>
+          <w:szCs w:val="22"/>
+        </w:rPr>
+        <w:t xml:space="preserve"> </w:t>
+      </w:r>
+      <w:r>
+        <w:rPr>
+          <w:rFonts w:ascii="Arial" w:hAnsi="Arial" w:cs="Arial"/>
+          <w:sz w:val="22"/>
+          <w:szCs w:val="22"/>
+        </w:rPr>
+        <w:t>They</w:t>
+      </w:r>
+      <w:r>
+        <w:rPr>
+          <w:rFonts w:ascii="Arial" w:hAnsi="Arial" w:cs="Arial"/>
+          <w:sz w:val="22"/>
+          <w:szCs w:val="22"/>
+        </w:rPr>
+        <w:t xml:space="preserve"> also</w:t>
+      </w:r>
+      <w:r>
+        <w:rPr>
+          <w:rFonts w:ascii="Arial" w:hAnsi="Arial" w:cs="Arial"/>
+          <w:sz w:val="22"/>
+          <w:szCs w:val="22"/>
+        </w:rPr>
+        <w:t xml:space="preserve"> are less likely to accept coffee house type coupons when their destination is "Home' - median 5.</w:t>
+      </w:r>
+    </w:p>
+    <w:p>
+      <w:pPr>
+        <w:jc w:val="both"/>
+        <w:rPr>
+          <w:rFonts w:ascii="Arial" w:hAnsi="Arial" w:cs="Arial"/>
+          <w:sz w:val="22"/>
+          <w:szCs w:val="22"/>
+        </w:rPr>
+      </w:pPr>
+    </w:p>
+    <w:p>
+      <w:pPr>
+        <w:autoSpaceDE w:val="0"/>
+        <w:autoSpaceDN w:val="0"/>
+        <w:adjustRightInd w:val="0"/>
+        <w:rPr>
+          <w:rFonts w:ascii="Helvetica Neue" w:hAnsi="Helvetica Neue" w:cs="Helvetica Neue"/>
+          <w:sz w:val="26"/>
+          <w:szCs w:val="26"/>
+        </w:rPr>
+      </w:pPr>
+      <w:r>
+        <w:rPr>
+          <w:rFonts w:ascii="Helvetica Neue" w:hAnsi="Helvetica Neue" w:cs="Helvetica Neue"/>
+          <w:noProof/>
+          <w:sz w:val="26"/>
+          <w:szCs w:val="26"/>
+        </w:rPr>
+        <w:drawing>
+          <wp:inline distT="0" distB="0" distL="0" distR="0" wp14:anchorId="39A5E5CF" wp14:editId="316C154F">
+            <wp:extent cx="5943600" cy="1913890"/>
+            <wp:effectExtent l="0" t="0" r="0" b="3810"/>
+            <wp:docPr id="1777683212" name="Picture 12" descr="A group of colorful squares&#10;&#10;Description automatically generated"/>
+            <wp:cNvGraphicFramePr>
+              <a:graphicFrameLocks xmlns:a="http://schemas.openxmlformats.org/drawingml/2006/main" noChangeAspect="1"/>
+            </wp:cNvGraphicFramePr>
+            <a:graphic xmlns:a="http://schemas.openxmlformats.org/drawingml/2006/main">
+              <a:graphicData uri="http://schemas.openxmlformats.org/drawingml/2006/picture">
+                <pic:pic xmlns:pic="http://schemas.openxmlformats.org/drawingml/2006/picture">
+                  <pic:nvPicPr>
+                    <pic:cNvPr id="1777683212" name="Picture 12" descr="A group of colorful squares&#10;&#10;Description automatically generated"/>
+                    <pic:cNvPicPr>
+                      <a:picLocks noChangeAspect="1" noChangeArrowheads="1"/>
+                    </pic:cNvPicPr>
+                  </pic:nvPicPr>
+                  <pic:blipFill>
+                    <a:blip r:embed="rId16">
+                      <a:extLst>
+                        <a:ext uri="{28A0092B-C50C-407E-A947-70E740481C1C}">
+                          <a14:useLocalDpi xmlns:a14="http://schemas.microsoft.com/office/drawing/2010/main" val="0"/>
+                        </a:ext>
+                      </a:extLst>
+                    </a:blip>
+                    <a:srcRect/>
+                    <a:stretch>
+                      <a:fillRect/>
+                    </a:stretch>
+                  </pic:blipFill>
+                  <pic:spPr bwMode="auto">
+                    <a:xfrm>
+                      <a:off x="0" y="0"/>
+                      <a:ext cx="5943600" cy="1913890"/>
+                    </a:xfrm>
+                    <a:prstGeom prst="rect">
+                      <a:avLst/>
+                    </a:prstGeom>
+                    <a:noFill/>
+                    <a:ln>
+                      <a:noFill/>
+                    </a:ln>
+                  </pic:spPr>
+                </pic:pic>
+              </a:graphicData>
+            </a:graphic>
+          </wp:inline>
+        </w:drawing>
+      </w:r>
+    </w:p>
+    <w:p>
+      <w:pPr>
+        <w:jc w:val="both"/>
+        <w:rPr>
+          <w:rFonts w:ascii="Arial" w:hAnsi="Arial" w:cs="Arial"/>
+          <w:sz w:val="22"/>
+          <w:szCs w:val="22"/>
+        </w:rPr>
+      </w:pPr>
+    </w:p>
+    <w:p>
+      <w:pPr>
+        <w:ind w:left="360"/>
         <w:jc w:val="both"/>
         <w:rPr>
           <w:rFonts w:ascii="Arial" w:hAnsi="Arial" w:cs="Arial"/>
@@ -2270,6 +4171,95 @@
 <file path=word/numbering.xml><?xml version="1.0" encoding="utf-8"?>
 <w:numbering xmlns:wpc="http://schemas.microsoft.com/office/word/2010/wordprocessingCanvas" xmlns:cx="http://schemas.microsoft.com/office/drawing/2014/chartex" xmlns:cx1="http://schemas.microsoft.com/office/drawing/2015/9/8/chartex" xmlns:cx2="http://schemas.microsoft.com/office/drawing/2015/10/21/chartex" xmlns:cx3="http://schemas.microsoft.com/office/drawing/2016/5/9/chartex" xmlns:cx4="http://schemas.microsoft.com/office/drawing/2016/5/10/chartex" xmlns:cx5="http://schemas.microsoft.com/office/drawing/2016/5/11/chartex" xmlns:cx6="http://schemas.microsoft.com/office/drawing/2016/5/12/chartex" xmlns:cx7="http://schemas.microsoft.com/office/drawing/2016/5/13/chartex" xmlns:cx8="http://schemas.microsoft.com/office/drawing/2016/5/14/chartex" xmlns:mc="http://schemas.openxmlformats.org/markup-compatibility/2006" xmlns:aink="http://schemas.microsoft.com/office/drawing/2016/ink" xmlns:am3d="http://schemas.microsoft.com/office/drawing/2017/model3d" xmlns:o="urn:schemas-microsoft-com:office:office" xmlns:oel="http://schemas.microsoft.com/office/2019/extlst" xmlns:r="http://schemas.openxmlformats.org/officeDocument/2006/relationships" xmlns:m="http://schemas.openxmlformats.org/officeDocument/2006/math" xmlns:v="urn:schemas-microsoft-com:vml" xmlns:wp14="http://schemas.microsoft.com/office/word/2010/wordprocessingDrawing" xmlns:wp="http://schemas.openxmlformats.org/drawingml/2006/wordprocessingDrawing" xmlns:w10="urn:schemas-microsoft-com:office:word" xmlns:w="http://schemas.openxmlformats.org/wordprocessingml/2006/main" xmlns:w14="http://schemas.microsoft.com/office/word/2010/wordml" xmlns:w15="http://schemas.microsoft.com/office/word/2012/wordml" xmlns:w16cex="http://schemas.microsoft.com/office/word/2018/wordml/cex" xmlns:w16cid="http://schemas.microsoft.com/office/word/2016/wordml/cid" xmlns:w16="http://schemas.microsoft.com/office/word/2018/wordml" xmlns:w16sdtdh="http://schemas.microsoft.com/office/word/2020/wordml/sdtdatahash" xmlns:w16se="http://schemas.microsoft.com/office/word/2015/wordml/symex" xmlns:wpg="http://schemas.microsoft.com/office/word/2010/wordprocessingGroup" xmlns:wpi="http://schemas.microsoft.com/office/word/2010/wordprocessingInk" xmlns:wne="http://schemas.microsoft.com/office/word/2006/wordml" xmlns:wps="http://schemas.microsoft.com/office/word/2010/wordprocessingShape" mc:Ignorable="w14 w15 w16se w16cid w16 w16cex w16sdtdh wp14">
   <w:abstractNum w:abstractNumId="0" w15:restartNumberingAfterBreak="0">
+    <w:nsid w:val="11773511"/>
+    <w:multiLevelType w:val="hybridMultilevel"/>
+    <w:tmpl w:val="2960B62A"/>
+    <w:lvl w:ilvl="0" w:tplc="28F25A68">
+      <w:start w:val="4"/>
+      <w:numFmt w:val="bullet"/>
+      <w:lvlText w:val="-"/>
+      <w:lvlJc w:val="left"/>
+      <w:pPr>
+        <w:ind w:left="720" w:hanging="360"/>
+      </w:pPr>
+      <w:rPr>
+        <w:rFonts w:ascii="Arial" w:eastAsiaTheme="minorHAnsi" w:hAnsi="Arial" w:cs="Arial" w:hint="default"/>
+      </w:rPr>
+    </w:lvl>
+    <w:lvl w:ilvl="1" w:tplc="FFFFFFFF" w:tentative="1">
+      <w:start w:val="1"/>
+      <w:numFmt w:val="lowerLetter"/>
+      <w:lvlText w:val="%2."/>
+      <w:lvlJc w:val="left"/>
+      <w:pPr>
+        <w:ind w:left="1440" w:hanging="360"/>
+      </w:pPr>
+    </w:lvl>
+    <w:lvl w:ilvl="2" w:tplc="FFFFFFFF" w:tentative="1">
+      <w:start w:val="1"/>
+      <w:numFmt w:val="lowerRoman"/>
+      <w:lvlText w:val="%3."/>
+      <w:lvlJc w:val="right"/>
+      <w:pPr>
+        <w:ind w:left="2160" w:hanging="180"/>
+      </w:pPr>
+    </w:lvl>
+    <w:lvl w:ilvl="3" w:tplc="FFFFFFFF" w:tentative="1">
+      <w:start w:val="1"/>
+      <w:numFmt w:val="decimal"/>
+      <w:lvlText w:val="%4."/>
+      <w:lvlJc w:val="left"/>
+      <w:pPr>
+        <w:ind w:left="2880" w:hanging="360"/>
+      </w:pPr>
+    </w:lvl>
+    <w:lvl w:ilvl="4" w:tplc="FFFFFFFF" w:tentative="1">
+      <w:start w:val="1"/>
+      <w:numFmt w:val="lowerLetter"/>
+      <w:lvlText w:val="%5."/>
+      <w:lvlJc w:val="left"/>
+      <w:pPr>
+        <w:ind w:left="3600" w:hanging="360"/>
+      </w:pPr>
+    </w:lvl>
+    <w:lvl w:ilvl="5" w:tplc="FFFFFFFF" w:tentative="1">
+      <w:start w:val="1"/>
+      <w:numFmt w:val="lowerRoman"/>
+      <w:lvlText w:val="%6."/>
+      <w:lvlJc w:val="right"/>
+      <w:pPr>
+        <w:ind w:left="4320" w:hanging="180"/>
+      </w:pPr>
+    </w:lvl>
+    <w:lvl w:ilvl="6" w:tplc="FFFFFFFF" w:tentative="1">
+      <w:start w:val="1"/>
+      <w:numFmt w:val="decimal"/>
+      <w:lvlText w:val="%7."/>
+      <w:lvlJc w:val="left"/>
+      <w:pPr>
+        <w:ind w:left="5040" w:hanging="360"/>
+      </w:pPr>
+    </w:lvl>
+    <w:lvl w:ilvl="7" w:tplc="FFFFFFFF" w:tentative="1">
+      <w:start w:val="1"/>
+      <w:numFmt w:val="lowerLetter"/>
+      <w:lvlText w:val="%8."/>
+      <w:lvlJc w:val="left"/>
+      <w:pPr>
+        <w:ind w:left="5760" w:hanging="360"/>
+      </w:pPr>
+    </w:lvl>
+    <w:lvl w:ilvl="8" w:tplc="FFFFFFFF" w:tentative="1">
+      <w:start w:val="1"/>
+      <w:numFmt w:val="lowerRoman"/>
+      <w:lvlText w:val="%9."/>
+      <w:lvlJc w:val="right"/>
+      <w:pPr>
+        <w:ind w:left="6480" w:hanging="180"/>
+      </w:pPr>
+    </w:lvl>
+  </w:abstractNum>
+  <w:abstractNum w:abstractNumId="1" w15:restartNumberingAfterBreak="0">
     <w:nsid w:val="12A500A7"/>
     <w:multiLevelType w:val="hybridMultilevel"/>
     <w:tmpl w:val="7778CDDE"/>
@@ -2359,7 +4349,7 @@
       </w:pPr>
     </w:lvl>
   </w:abstractNum>
-  <w:abstractNum w:abstractNumId="1" w15:restartNumberingAfterBreak="0">
+  <w:abstractNum w:abstractNumId="2" w15:restartNumberingAfterBreak="0">
     <w:nsid w:val="1DE34019"/>
     <w:multiLevelType w:val="hybridMultilevel"/>
     <w:tmpl w:val="C106BB08"/>
@@ -2472,7 +4462,7 @@
       </w:rPr>
     </w:lvl>
   </w:abstractNum>
-  <w:abstractNum w:abstractNumId="2" w15:restartNumberingAfterBreak="0">
+  <w:abstractNum w:abstractNumId="3" w15:restartNumberingAfterBreak="0">
     <w:nsid w:val="2F4A7499"/>
     <w:multiLevelType w:val="hybridMultilevel"/>
     <w:tmpl w:val="B95A6308"/>
@@ -2585,7 +4575,7 @@
       </w:rPr>
     </w:lvl>
   </w:abstractNum>
-  <w:abstractNum w:abstractNumId="3" w15:restartNumberingAfterBreak="0">
+  <w:abstractNum w:abstractNumId="4" w15:restartNumberingAfterBreak="0">
     <w:nsid w:val="2F8124E2"/>
     <w:multiLevelType w:val="multilevel"/>
     <w:tmpl w:val="637C157C"/>
@@ -2734,7 +4724,298 @@
       </w:rPr>
     </w:lvl>
   </w:abstractNum>
-  <w:abstractNum w:abstractNumId="4" w15:restartNumberingAfterBreak="0">
+  <w:abstractNum w:abstractNumId="5" w15:restartNumberingAfterBreak="0">
+    <w:nsid w:val="40925C5C"/>
+    <w:multiLevelType w:val="hybridMultilevel"/>
+    <w:tmpl w:val="3FFC138E"/>
+    <w:lvl w:ilvl="0" w:tplc="0409000F">
+      <w:start w:val="1"/>
+      <w:numFmt w:val="decimal"/>
+      <w:lvlText w:val="%1."/>
+      <w:lvlJc w:val="left"/>
+      <w:pPr>
+        <w:ind w:left="720" w:hanging="360"/>
+      </w:pPr>
+      <w:rPr>
+        <w:rFonts w:hint="default"/>
+      </w:rPr>
+    </w:lvl>
+    <w:lvl w:ilvl="1" w:tplc="04090019" w:tentative="1">
+      <w:start w:val="1"/>
+      <w:numFmt w:val="lowerLetter"/>
+      <w:lvlText w:val="%2."/>
+      <w:lvlJc w:val="left"/>
+      <w:pPr>
+        <w:ind w:left="1440" w:hanging="360"/>
+      </w:pPr>
+    </w:lvl>
+    <w:lvl w:ilvl="2" w:tplc="0409001B" w:tentative="1">
+      <w:start w:val="1"/>
+      <w:numFmt w:val="lowerRoman"/>
+      <w:lvlText w:val="%3."/>
+      <w:lvlJc w:val="right"/>
+      <w:pPr>
+        <w:ind w:left="2160" w:hanging="180"/>
+      </w:pPr>
+    </w:lvl>
+    <w:lvl w:ilvl="3" w:tplc="0409000F" w:tentative="1">
+      <w:start w:val="1"/>
+      <w:numFmt w:val="decimal"/>
+      <w:lvlText w:val="%4."/>
+      <w:lvlJc w:val="left"/>
+      <w:pPr>
+        <w:ind w:left="2880" w:hanging="360"/>
+      </w:pPr>
+    </w:lvl>
+    <w:lvl w:ilvl="4" w:tplc="04090019" w:tentative="1">
+      <w:start w:val="1"/>
+      <w:numFmt w:val="lowerLetter"/>
+      <w:lvlText w:val="%5."/>
+      <w:lvlJc w:val="left"/>
+      <w:pPr>
+        <w:ind w:left="3600" w:hanging="360"/>
+      </w:pPr>
+    </w:lvl>
+    <w:lvl w:ilvl="5" w:tplc="0409001B" w:tentative="1">
+      <w:start w:val="1"/>
+      <w:numFmt w:val="lowerRoman"/>
+      <w:lvlText w:val="%6."/>
+      <w:lvlJc w:val="right"/>
+      <w:pPr>
+        <w:ind w:left="4320" w:hanging="180"/>
+      </w:pPr>
+    </w:lvl>
+    <w:lvl w:ilvl="6" w:tplc="0409000F" w:tentative="1">
+      <w:start w:val="1"/>
+      <w:numFmt w:val="decimal"/>
+      <w:lvlText w:val="%7."/>
+      <w:lvlJc w:val="left"/>
+      <w:pPr>
+        <w:ind w:left="5040" w:hanging="360"/>
+      </w:pPr>
+    </w:lvl>
+    <w:lvl w:ilvl="7" w:tplc="04090019" w:tentative="1">
+      <w:start w:val="1"/>
+      <w:numFmt w:val="lowerLetter"/>
+      <w:lvlText w:val="%8."/>
+      <w:lvlJc w:val="left"/>
+      <w:pPr>
+        <w:ind w:left="5760" w:hanging="360"/>
+      </w:pPr>
+    </w:lvl>
+    <w:lvl w:ilvl="8" w:tplc="0409001B" w:tentative="1">
+      <w:start w:val="1"/>
+      <w:numFmt w:val="lowerRoman"/>
+      <w:lvlText w:val="%9."/>
+      <w:lvlJc w:val="right"/>
+      <w:pPr>
+        <w:ind w:left="6480" w:hanging="180"/>
+      </w:pPr>
+    </w:lvl>
+  </w:abstractNum>
+  <w:abstractNum w:abstractNumId="6" w15:restartNumberingAfterBreak="0">
+    <w:nsid w:val="5E9553F6"/>
+    <w:multiLevelType w:val="hybridMultilevel"/>
+    <w:tmpl w:val="9C68AC86"/>
+    <w:lvl w:ilvl="0" w:tplc="28F25A68">
+      <w:start w:val="4"/>
+      <w:numFmt w:val="bullet"/>
+      <w:lvlText w:val="-"/>
+      <w:lvlJc w:val="left"/>
+      <w:pPr>
+        <w:ind w:left="720" w:hanging="360"/>
+      </w:pPr>
+      <w:rPr>
+        <w:rFonts w:ascii="Arial" w:eastAsiaTheme="minorHAnsi" w:hAnsi="Arial" w:cs="Arial" w:hint="default"/>
+      </w:rPr>
+    </w:lvl>
+    <w:lvl w:ilvl="1" w:tplc="04090003" w:tentative="1">
+      <w:start w:val="1"/>
+      <w:numFmt w:val="bullet"/>
+      <w:lvlText w:val="o"/>
+      <w:lvlJc w:val="left"/>
+      <w:pPr>
+        <w:ind w:left="1440" w:hanging="360"/>
+      </w:pPr>
+      <w:rPr>
+        <w:rFonts w:ascii="Courier New" w:hAnsi="Courier New" w:cs="Courier New" w:hint="default"/>
+      </w:rPr>
+    </w:lvl>
+    <w:lvl w:ilvl="2" w:tplc="04090005" w:tentative="1">
+      <w:start w:val="1"/>
+      <w:numFmt w:val="bullet"/>
+      <w:lvlText w:val=""/>
+      <w:lvlJc w:val="left"/>
+      <w:pPr>
+        <w:ind w:left="2160" w:hanging="360"/>
+      </w:pPr>
+      <w:rPr>
+        <w:rFonts w:ascii="Wingdings" w:hAnsi="Wingdings" w:hint="default"/>
+      </w:rPr>
+    </w:lvl>
+    <w:lvl w:ilvl="3" w:tplc="04090001" w:tentative="1">
+      <w:start w:val="1"/>
+      <w:numFmt w:val="bullet"/>
+      <w:lvlText w:val=""/>
+      <w:lvlJc w:val="left"/>
+      <w:pPr>
+        <w:ind w:left="2880" w:hanging="360"/>
+      </w:pPr>
+      <w:rPr>
+        <w:rFonts w:ascii="Symbol" w:hAnsi="Symbol" w:hint="default"/>
+      </w:rPr>
+    </w:lvl>
+    <w:lvl w:ilvl="4" w:tplc="04090003" w:tentative="1">
+      <w:start w:val="1"/>
+      <w:numFmt w:val="bullet"/>
+      <w:lvlText w:val="o"/>
+      <w:lvlJc w:val="left"/>
+      <w:pPr>
+        <w:ind w:left="3600" w:hanging="360"/>
+      </w:pPr>
+      <w:rPr>
+        <w:rFonts w:ascii="Courier New" w:hAnsi="Courier New" w:cs="Courier New" w:hint="default"/>
+      </w:rPr>
+    </w:lvl>
+    <w:lvl w:ilvl="5" w:tplc="04090005" w:tentative="1">
+      <w:start w:val="1"/>
+      <w:numFmt w:val="bullet"/>
+      <w:lvlText w:val=""/>
+      <w:lvlJc w:val="left"/>
+      <w:pPr>
+        <w:ind w:left="4320" w:hanging="360"/>
+      </w:pPr>
+      <w:rPr>
+        <w:rFonts w:ascii="Wingdings" w:hAnsi="Wingdings" w:hint="default"/>
+      </w:rPr>
+    </w:lvl>
+    <w:lvl w:ilvl="6" w:tplc="04090001" w:tentative="1">
+      <w:start w:val="1"/>
+      <w:numFmt w:val="bullet"/>
+      <w:lvlText w:val=""/>
+      <w:lvlJc w:val="left"/>
+      <w:pPr>
+        <w:ind w:left="5040" w:hanging="360"/>
+      </w:pPr>
+      <w:rPr>
+        <w:rFonts w:ascii="Symbol" w:hAnsi="Symbol" w:hint="default"/>
+      </w:rPr>
+    </w:lvl>
+    <w:lvl w:ilvl="7" w:tplc="04090003" w:tentative="1">
+      <w:start w:val="1"/>
+      <w:numFmt w:val="bullet"/>
+      <w:lvlText w:val="o"/>
+      <w:lvlJc w:val="left"/>
+      <w:pPr>
+        <w:ind w:left="5760" w:hanging="360"/>
+      </w:pPr>
+      <w:rPr>
+        <w:rFonts w:ascii="Courier New" w:hAnsi="Courier New" w:cs="Courier New" w:hint="default"/>
+      </w:rPr>
+    </w:lvl>
+    <w:lvl w:ilvl="8" w:tplc="04090005" w:tentative="1">
+      <w:start w:val="1"/>
+      <w:numFmt w:val="bullet"/>
+      <w:lvlText w:val=""/>
+      <w:lvlJc w:val="left"/>
+      <w:pPr>
+        <w:ind w:left="6480" w:hanging="360"/>
+      </w:pPr>
+      <w:rPr>
+        <w:rFonts w:ascii="Wingdings" w:hAnsi="Wingdings" w:hint="default"/>
+      </w:rPr>
+    </w:lvl>
+  </w:abstractNum>
+  <w:abstractNum w:abstractNumId="7" w15:restartNumberingAfterBreak="0">
+    <w:nsid w:val="67004644"/>
+    <w:multiLevelType w:val="hybridMultilevel"/>
+    <w:tmpl w:val="031C83B0"/>
+    <w:lvl w:ilvl="0" w:tplc="0409000F">
+      <w:start w:val="1"/>
+      <w:numFmt w:val="decimal"/>
+      <w:lvlText w:val="%1."/>
+      <w:lvlJc w:val="left"/>
+      <w:pPr>
+        <w:ind w:left="720" w:hanging="360"/>
+      </w:pPr>
+      <w:rPr>
+        <w:rFonts w:hint="default"/>
+      </w:rPr>
+    </w:lvl>
+    <w:lvl w:ilvl="1" w:tplc="04090019" w:tentative="1">
+      <w:start w:val="1"/>
+      <w:numFmt w:val="lowerLetter"/>
+      <w:lvlText w:val="%2."/>
+      <w:lvlJc w:val="left"/>
+      <w:pPr>
+        <w:ind w:left="1440" w:hanging="360"/>
+      </w:pPr>
+    </w:lvl>
+    <w:lvl w:ilvl="2" w:tplc="0409001B" w:tentative="1">
+      <w:start w:val="1"/>
+      <w:numFmt w:val="lowerRoman"/>
+      <w:lvlText w:val="%3."/>
+      <w:lvlJc w:val="right"/>
+      <w:pPr>
+        <w:ind w:left="2160" w:hanging="180"/>
+      </w:pPr>
+    </w:lvl>
+    <w:lvl w:ilvl="3" w:tplc="0409000F" w:tentative="1">
+      <w:start w:val="1"/>
+      <w:numFmt w:val="decimal"/>
+      <w:lvlText w:val="%4."/>
+      <w:lvlJc w:val="left"/>
+      <w:pPr>
+        <w:ind w:left="2880" w:hanging="360"/>
+      </w:pPr>
+    </w:lvl>
+    <w:lvl w:ilvl="4" w:tplc="04090019" w:tentative="1">
+      <w:start w:val="1"/>
+      <w:numFmt w:val="lowerLetter"/>
+      <w:lvlText w:val="%5."/>
+      <w:lvlJc w:val="left"/>
+      <w:pPr>
+        <w:ind w:left="3600" w:hanging="360"/>
+      </w:pPr>
+    </w:lvl>
+    <w:lvl w:ilvl="5" w:tplc="0409001B" w:tentative="1">
+      <w:start w:val="1"/>
+      <w:numFmt w:val="lowerRoman"/>
+      <w:lvlText w:val="%6."/>
+      <w:lvlJc w:val="right"/>
+      <w:pPr>
+        <w:ind w:left="4320" w:hanging="180"/>
+      </w:pPr>
+    </w:lvl>
+    <w:lvl w:ilvl="6" w:tplc="0409000F" w:tentative="1">
+      <w:start w:val="1"/>
+      <w:numFmt w:val="decimal"/>
+      <w:lvlText w:val="%7."/>
+      <w:lvlJc w:val="left"/>
+      <w:pPr>
+        <w:ind w:left="5040" w:hanging="360"/>
+      </w:pPr>
+    </w:lvl>
+    <w:lvl w:ilvl="7" w:tplc="04090019" w:tentative="1">
+      <w:start w:val="1"/>
+      <w:numFmt w:val="lowerLetter"/>
+      <w:lvlText w:val="%8."/>
+      <w:lvlJc w:val="left"/>
+      <w:pPr>
+        <w:ind w:left="5760" w:hanging="360"/>
+      </w:pPr>
+    </w:lvl>
+    <w:lvl w:ilvl="8" w:tplc="0409001B" w:tentative="1">
+      <w:start w:val="1"/>
+      <w:numFmt w:val="lowerRoman"/>
+      <w:lvlText w:val="%9."/>
+      <w:lvlJc w:val="right"/>
+      <w:pPr>
+        <w:ind w:left="6480" w:hanging="180"/>
+      </w:pPr>
+    </w:lvl>
+  </w:abstractNum>
+  <w:abstractNum w:abstractNumId="8" w15:restartNumberingAfterBreak="0">
     <w:nsid w:val="74BA4BD1"/>
     <w:multiLevelType w:val="multilevel"/>
     <w:tmpl w:val="C838B16A"/>
@@ -2848,18 +5129,30 @@
     </w:lvl>
   </w:abstractNum>
   <w:num w:numId="1" w16cid:durableId="1371415090">
+    <w:abstractNumId w:val="2"/>
+  </w:num>
+  <w:num w:numId="2" w16cid:durableId="1376079100">
+    <w:abstractNumId w:val="8"/>
+  </w:num>
+  <w:num w:numId="3" w16cid:durableId="1447772248">
+    <w:abstractNumId w:val="4"/>
+  </w:num>
+  <w:num w:numId="4" w16cid:durableId="646514905">
+    <w:abstractNumId w:val="3"/>
+  </w:num>
+  <w:num w:numId="5" w16cid:durableId="622611970">
     <w:abstractNumId w:val="1"/>
   </w:num>
-  <w:num w:numId="2" w16cid:durableId="1376079100">
-    <w:abstractNumId w:val="4"/>
+  <w:num w:numId="6" w16cid:durableId="1797796656">
+    <w:abstractNumId w:val="7"/>
   </w:num>
-  <w:num w:numId="3" w16cid:durableId="1447772248">
-    <w:abstractNumId w:val="3"/>
+  <w:num w:numId="7" w16cid:durableId="124390342">
+    <w:abstractNumId w:val="6"/>
   </w:num>
-  <w:num w:numId="4" w16cid:durableId="646514905">
-    <w:abstractNumId w:val="2"/>
+  <w:num w:numId="8" w16cid:durableId="1797332253">
+    <w:abstractNumId w:val="5"/>
   </w:num>
-  <w:num w:numId="5" w16cid:durableId="622611970">
+  <w:num w:numId="9" w16cid:durableId="433405629">
     <w:abstractNumId w:val="0"/>
   </w:num>
 </w:numbering>

</xml_diff>